<commit_message>
changes to log reg in r
</commit_message>
<xml_diff>
--- a/results/Table1_m_e.docx
+++ b/results/Table1_m_e.docx
@@ -5,7 +5,7 @@
     <w:p/>
     <w:tbl>
       <w:tblPr>
-        <w:tblW w:w="9910" w:type="dxa"/>
+        <w:tblW w:w="9642" w:type="dxa"/>
         <w:jc w:val="center"/>
         <w:tblLayout w:type="fixed"/>
         <w:tblLook w:val="0420" w:firstRow="1" w:lastRow="0" w:firstColumn="0" w:lastColumn="0" w:noHBand="0" w:noVBand="1"/>
@@ -13,8 +13,8 @@
       <w:tblGrid>
         <w:gridCol w:w="3578"/>
         <w:gridCol w:w="2062"/>
-        <w:gridCol w:w="2135"/>
-        <w:gridCol w:w="2135"/>
+        <w:gridCol w:w="2001"/>
+        <w:gridCol w:w="2001"/>
       </w:tblGrid>
       <w:tr>
         <w:trPr>
@@ -114,7 +114,7 @@
         </w:tc>
         <w:tc>
           <w:tcPr>
-            <w:tcW w:w="2135" w:type="dxa"/>
+            <w:tcW w:w="2001" w:type="dxa"/>
             <w:tcBorders>
               <w:top w:val="single" w:sz="16" w:space="0" w:color="666666"/>
               <w:left w:val="none" w:sz="0" w:space="0" w:color="000000"/>
@@ -165,7 +165,7 @@
         </w:tc>
         <w:tc>
           <w:tcPr>
-            <w:tcW w:w="2135" w:type="dxa"/>
+            <w:tcW w:w="2001" w:type="dxa"/>
             <w:tcBorders>
               <w:top w:val="single" w:sz="16" w:space="0" w:color="666666"/>
               <w:left w:val="none" w:sz="0" w:space="0" w:color="000000"/>
@@ -294,7 +294,7 @@
         </w:tc>
         <w:tc>
           <w:tcPr>
-            <w:tcW w:w="2135" w:type="dxa"/>
+            <w:tcW w:w="2001" w:type="dxa"/>
             <w:tcBorders>
               <w:top w:val="single" w:sz="16" w:space="0" w:color="666666"/>
               <w:left w:val="none" w:sz="0" w:space="0" w:color="000000"/>
@@ -326,7 +326,7 @@
         </w:tc>
         <w:tc>
           <w:tcPr>
-            <w:tcW w:w="2135" w:type="dxa"/>
+            <w:tcW w:w="2001" w:type="dxa"/>
             <w:tcBorders>
               <w:top w:val="single" w:sz="16" w:space="0" w:color="666666"/>
               <w:left w:val="none" w:sz="0" w:space="0" w:color="000000"/>
@@ -444,7 +444,7 @@
         </w:tc>
         <w:tc>
           <w:tcPr>
-            <w:tcW w:w="2135" w:type="dxa"/>
+            <w:tcW w:w="2001" w:type="dxa"/>
             <w:tcBorders>
               <w:top w:val="none" w:sz="0" w:space="0" w:color="000000"/>
               <w:left w:val="none" w:sz="0" w:space="0" w:color="000000"/>
@@ -485,7 +485,7 @@
         </w:tc>
         <w:tc>
           <w:tcPr>
-            <w:tcW w:w="2135" w:type="dxa"/>
+            <w:tcW w:w="2001" w:type="dxa"/>
             <w:tcBorders>
               <w:top w:val="none" w:sz="0" w:space="0" w:color="000000"/>
               <w:left w:val="none" w:sz="0" w:space="0" w:color="000000"/>
@@ -612,7 +612,7 @@
         </w:tc>
         <w:tc>
           <w:tcPr>
-            <w:tcW w:w="2135" w:type="dxa"/>
+            <w:tcW w:w="2001" w:type="dxa"/>
             <w:tcBorders>
               <w:top w:val="none" w:sz="0" w:space="0" w:color="000000"/>
               <w:left w:val="none" w:sz="0" w:space="0" w:color="000000"/>
@@ -653,7 +653,7 @@
         </w:tc>
         <w:tc>
           <w:tcPr>
-            <w:tcW w:w="2135" w:type="dxa"/>
+            <w:tcW w:w="2001" w:type="dxa"/>
             <w:tcBorders>
               <w:top w:val="none" w:sz="0" w:space="0" w:color="000000"/>
               <w:left w:val="none" w:sz="0" w:space="0" w:color="000000"/>
@@ -772,39 +772,39 @@
         </w:tc>
         <w:tc>
           <w:tcPr>
-            <w:tcW w:w="2135" w:type="dxa"/>
-            <w:tcBorders>
-              <w:top w:val="none" w:sz="0" w:space="0" w:color="000000"/>
-              <w:left w:val="none" w:sz="0" w:space="0" w:color="000000"/>
-              <w:bottom w:val="none" w:sz="0" w:space="0" w:color="000000"/>
-              <w:right w:val="none" w:sz="0" w:space="0" w:color="000000"/>
-            </w:tcBorders>
-            <w:shd w:val="clear" w:color="auto" w:fill="FFFFFF"/>
-            <w:tcMar>
-              <w:top w:w="0" w:type="dxa"/>
-              <w:left w:w="0" w:type="dxa"/>
-              <w:bottom w:w="0" w:type="dxa"/>
-              <w:right w:w="0" w:type="dxa"/>
-            </w:tcMar>
-            <w:vAlign w:val="center"/>
-          </w:tcPr>
-          <w:p>
-            <w:pPr>
-              <w:pBdr>
-                <w:top w:val="none" w:sz="0" w:space="0" w:color="000000"/>
-                <w:left w:val="none" w:sz="0" w:space="0" w:color="000000"/>
-                <w:bottom w:val="none" w:sz="0" w:space="0" w:color="000000"/>
-                <w:right w:val="none" w:sz="0" w:space="0" w:color="000000"/>
-              </w:pBdr>
-              <w:spacing w:before="100" w:after="100"/>
-              <w:ind w:left="100" w:right="100"/>
-              <w:jc w:val="center"/>
-            </w:pPr>
-          </w:p>
-        </w:tc>
-        <w:tc>
-          <w:tcPr>
-            <w:tcW w:w="2135" w:type="dxa"/>
+            <w:tcW w:w="2001" w:type="dxa"/>
+            <w:tcBorders>
+              <w:top w:val="none" w:sz="0" w:space="0" w:color="000000"/>
+              <w:left w:val="none" w:sz="0" w:space="0" w:color="000000"/>
+              <w:bottom w:val="none" w:sz="0" w:space="0" w:color="000000"/>
+              <w:right w:val="none" w:sz="0" w:space="0" w:color="000000"/>
+            </w:tcBorders>
+            <w:shd w:val="clear" w:color="auto" w:fill="FFFFFF"/>
+            <w:tcMar>
+              <w:top w:w="0" w:type="dxa"/>
+              <w:left w:w="0" w:type="dxa"/>
+              <w:bottom w:w="0" w:type="dxa"/>
+              <w:right w:w="0" w:type="dxa"/>
+            </w:tcMar>
+            <w:vAlign w:val="center"/>
+          </w:tcPr>
+          <w:p>
+            <w:pPr>
+              <w:pBdr>
+                <w:top w:val="none" w:sz="0" w:space="0" w:color="000000"/>
+                <w:left w:val="none" w:sz="0" w:space="0" w:color="000000"/>
+                <w:bottom w:val="none" w:sz="0" w:space="0" w:color="000000"/>
+                <w:right w:val="none" w:sz="0" w:space="0" w:color="000000"/>
+              </w:pBdr>
+              <w:spacing w:before="100" w:after="100"/>
+              <w:ind w:left="100" w:right="100"/>
+              <w:jc w:val="center"/>
+            </w:pPr>
+          </w:p>
+        </w:tc>
+        <w:tc>
+          <w:tcPr>
+            <w:tcW w:w="2001" w:type="dxa"/>
             <w:tcBorders>
               <w:top w:val="none" w:sz="0" w:space="0" w:color="000000"/>
               <w:left w:val="none" w:sz="0" w:space="0" w:color="000000"/>
@@ -933,7 +933,7 @@
         </w:tc>
         <w:tc>
           <w:tcPr>
-            <w:tcW w:w="2135" w:type="dxa"/>
+            <w:tcW w:w="2001" w:type="dxa"/>
             <w:tcBorders>
               <w:top w:val="none" w:sz="0" w:space="0" w:color="000000"/>
               <w:left w:val="none" w:sz="0" w:space="0" w:color="000000"/>
@@ -974,7 +974,7 @@
         </w:tc>
         <w:tc>
           <w:tcPr>
-            <w:tcW w:w="2135" w:type="dxa"/>
+            <w:tcW w:w="2001" w:type="dxa"/>
             <w:tcBorders>
               <w:top w:val="none" w:sz="0" w:space="0" w:color="000000"/>
               <w:left w:val="none" w:sz="0" w:space="0" w:color="000000"/>
@@ -1101,7 +1101,7 @@
         </w:tc>
         <w:tc>
           <w:tcPr>
-            <w:tcW w:w="2135" w:type="dxa"/>
+            <w:tcW w:w="2001" w:type="dxa"/>
             <w:tcBorders>
               <w:top w:val="none" w:sz="0" w:space="0" w:color="000000"/>
               <w:left w:val="none" w:sz="0" w:space="0" w:color="000000"/>
@@ -1142,7 +1142,7 @@
         </w:tc>
         <w:tc>
           <w:tcPr>
-            <w:tcW w:w="2135" w:type="dxa"/>
+            <w:tcW w:w="2001" w:type="dxa"/>
             <w:tcBorders>
               <w:top w:val="none" w:sz="0" w:space="0" w:color="000000"/>
               <w:left w:val="none" w:sz="0" w:space="0" w:color="000000"/>
@@ -1261,39 +1261,39 @@
         </w:tc>
         <w:tc>
           <w:tcPr>
-            <w:tcW w:w="2135" w:type="dxa"/>
-            <w:tcBorders>
-              <w:top w:val="none" w:sz="0" w:space="0" w:color="000000"/>
-              <w:left w:val="none" w:sz="0" w:space="0" w:color="000000"/>
-              <w:bottom w:val="none" w:sz="0" w:space="0" w:color="000000"/>
-              <w:right w:val="none" w:sz="0" w:space="0" w:color="000000"/>
-            </w:tcBorders>
-            <w:shd w:val="clear" w:color="auto" w:fill="FFFFFF"/>
-            <w:tcMar>
-              <w:top w:w="0" w:type="dxa"/>
-              <w:left w:w="0" w:type="dxa"/>
-              <w:bottom w:w="0" w:type="dxa"/>
-              <w:right w:w="0" w:type="dxa"/>
-            </w:tcMar>
-            <w:vAlign w:val="center"/>
-          </w:tcPr>
-          <w:p>
-            <w:pPr>
-              <w:pBdr>
-                <w:top w:val="none" w:sz="0" w:space="0" w:color="000000"/>
-                <w:left w:val="none" w:sz="0" w:space="0" w:color="000000"/>
-                <w:bottom w:val="none" w:sz="0" w:space="0" w:color="000000"/>
-                <w:right w:val="none" w:sz="0" w:space="0" w:color="000000"/>
-              </w:pBdr>
-              <w:spacing w:before="100" w:after="100"/>
-              <w:ind w:left="100" w:right="100"/>
-              <w:jc w:val="center"/>
-            </w:pPr>
-          </w:p>
-        </w:tc>
-        <w:tc>
-          <w:tcPr>
-            <w:tcW w:w="2135" w:type="dxa"/>
+            <w:tcW w:w="2001" w:type="dxa"/>
+            <w:tcBorders>
+              <w:top w:val="none" w:sz="0" w:space="0" w:color="000000"/>
+              <w:left w:val="none" w:sz="0" w:space="0" w:color="000000"/>
+              <w:bottom w:val="none" w:sz="0" w:space="0" w:color="000000"/>
+              <w:right w:val="none" w:sz="0" w:space="0" w:color="000000"/>
+            </w:tcBorders>
+            <w:shd w:val="clear" w:color="auto" w:fill="FFFFFF"/>
+            <w:tcMar>
+              <w:top w:w="0" w:type="dxa"/>
+              <w:left w:w="0" w:type="dxa"/>
+              <w:bottom w:w="0" w:type="dxa"/>
+              <w:right w:w="0" w:type="dxa"/>
+            </w:tcMar>
+            <w:vAlign w:val="center"/>
+          </w:tcPr>
+          <w:p>
+            <w:pPr>
+              <w:pBdr>
+                <w:top w:val="none" w:sz="0" w:space="0" w:color="000000"/>
+                <w:left w:val="none" w:sz="0" w:space="0" w:color="000000"/>
+                <w:bottom w:val="none" w:sz="0" w:space="0" w:color="000000"/>
+                <w:right w:val="none" w:sz="0" w:space="0" w:color="000000"/>
+              </w:pBdr>
+              <w:spacing w:before="100" w:after="100"/>
+              <w:ind w:left="100" w:right="100"/>
+              <w:jc w:val="center"/>
+            </w:pPr>
+          </w:p>
+        </w:tc>
+        <w:tc>
+          <w:tcPr>
+            <w:tcW w:w="2001" w:type="dxa"/>
             <w:tcBorders>
               <w:top w:val="none" w:sz="0" w:space="0" w:color="000000"/>
               <w:left w:val="none" w:sz="0" w:space="0" w:color="000000"/>
@@ -1411,7 +1411,7 @@
         </w:tc>
         <w:tc>
           <w:tcPr>
-            <w:tcW w:w="2135" w:type="dxa"/>
+            <w:tcW w:w="2001" w:type="dxa"/>
             <w:tcBorders>
               <w:top w:val="none" w:sz="0" w:space="0" w:color="000000"/>
               <w:left w:val="none" w:sz="0" w:space="0" w:color="000000"/>
@@ -1452,7 +1452,7 @@
         </w:tc>
         <w:tc>
           <w:tcPr>
-            <w:tcW w:w="2135" w:type="dxa"/>
+            <w:tcW w:w="2001" w:type="dxa"/>
             <w:tcBorders>
               <w:top w:val="none" w:sz="0" w:space="0" w:color="000000"/>
               <w:left w:val="none" w:sz="0" w:space="0" w:color="000000"/>
@@ -1571,39 +1571,39 @@
         </w:tc>
         <w:tc>
           <w:tcPr>
-            <w:tcW w:w="2135" w:type="dxa"/>
-            <w:tcBorders>
-              <w:top w:val="none" w:sz="0" w:space="0" w:color="000000"/>
-              <w:left w:val="none" w:sz="0" w:space="0" w:color="000000"/>
-              <w:bottom w:val="none" w:sz="0" w:space="0" w:color="000000"/>
-              <w:right w:val="none" w:sz="0" w:space="0" w:color="000000"/>
-            </w:tcBorders>
-            <w:shd w:val="clear" w:color="auto" w:fill="FFFFFF"/>
-            <w:tcMar>
-              <w:top w:w="0" w:type="dxa"/>
-              <w:left w:w="0" w:type="dxa"/>
-              <w:bottom w:w="0" w:type="dxa"/>
-              <w:right w:w="0" w:type="dxa"/>
-            </w:tcMar>
-            <w:vAlign w:val="center"/>
-          </w:tcPr>
-          <w:p>
-            <w:pPr>
-              <w:pBdr>
-                <w:top w:val="none" w:sz="0" w:space="0" w:color="000000"/>
-                <w:left w:val="none" w:sz="0" w:space="0" w:color="000000"/>
-                <w:bottom w:val="none" w:sz="0" w:space="0" w:color="000000"/>
-                <w:right w:val="none" w:sz="0" w:space="0" w:color="000000"/>
-              </w:pBdr>
-              <w:spacing w:before="100" w:after="100"/>
-              <w:ind w:left="100" w:right="100"/>
-              <w:jc w:val="center"/>
-            </w:pPr>
-          </w:p>
-        </w:tc>
-        <w:tc>
-          <w:tcPr>
-            <w:tcW w:w="2135" w:type="dxa"/>
+            <w:tcW w:w="2001" w:type="dxa"/>
+            <w:tcBorders>
+              <w:top w:val="none" w:sz="0" w:space="0" w:color="000000"/>
+              <w:left w:val="none" w:sz="0" w:space="0" w:color="000000"/>
+              <w:bottom w:val="none" w:sz="0" w:space="0" w:color="000000"/>
+              <w:right w:val="none" w:sz="0" w:space="0" w:color="000000"/>
+            </w:tcBorders>
+            <w:shd w:val="clear" w:color="auto" w:fill="FFFFFF"/>
+            <w:tcMar>
+              <w:top w:w="0" w:type="dxa"/>
+              <w:left w:w="0" w:type="dxa"/>
+              <w:bottom w:w="0" w:type="dxa"/>
+              <w:right w:w="0" w:type="dxa"/>
+            </w:tcMar>
+            <w:vAlign w:val="center"/>
+          </w:tcPr>
+          <w:p>
+            <w:pPr>
+              <w:pBdr>
+                <w:top w:val="none" w:sz="0" w:space="0" w:color="000000"/>
+                <w:left w:val="none" w:sz="0" w:space="0" w:color="000000"/>
+                <w:bottom w:val="none" w:sz="0" w:space="0" w:color="000000"/>
+                <w:right w:val="none" w:sz="0" w:space="0" w:color="000000"/>
+              </w:pBdr>
+              <w:spacing w:before="100" w:after="100"/>
+              <w:ind w:left="100" w:right="100"/>
+              <w:jc w:val="center"/>
+            </w:pPr>
+          </w:p>
+        </w:tc>
+        <w:tc>
+          <w:tcPr>
+            <w:tcW w:w="2001" w:type="dxa"/>
             <w:tcBorders>
               <w:top w:val="none" w:sz="0" w:space="0" w:color="000000"/>
               <w:left w:val="none" w:sz="0" w:space="0" w:color="000000"/>
@@ -1721,7 +1721,7 @@
         </w:tc>
         <w:tc>
           <w:tcPr>
-            <w:tcW w:w="2135" w:type="dxa"/>
+            <w:tcW w:w="2001" w:type="dxa"/>
             <w:tcBorders>
               <w:top w:val="none" w:sz="0" w:space="0" w:color="000000"/>
               <w:left w:val="none" w:sz="0" w:space="0" w:color="000000"/>
@@ -1762,7 +1762,7 @@
         </w:tc>
         <w:tc>
           <w:tcPr>
-            <w:tcW w:w="2135" w:type="dxa"/>
+            <w:tcW w:w="2001" w:type="dxa"/>
             <w:tcBorders>
               <w:top w:val="none" w:sz="0" w:space="0" w:color="000000"/>
               <w:left w:val="none" w:sz="0" w:space="0" w:color="000000"/>
@@ -1881,39 +1881,39 @@
         </w:tc>
         <w:tc>
           <w:tcPr>
-            <w:tcW w:w="2135" w:type="dxa"/>
-            <w:tcBorders>
-              <w:top w:val="none" w:sz="0" w:space="0" w:color="000000"/>
-              <w:left w:val="none" w:sz="0" w:space="0" w:color="000000"/>
-              <w:bottom w:val="none" w:sz="0" w:space="0" w:color="000000"/>
-              <w:right w:val="none" w:sz="0" w:space="0" w:color="000000"/>
-            </w:tcBorders>
-            <w:shd w:val="clear" w:color="auto" w:fill="FFFFFF"/>
-            <w:tcMar>
-              <w:top w:w="0" w:type="dxa"/>
-              <w:left w:w="0" w:type="dxa"/>
-              <w:bottom w:w="0" w:type="dxa"/>
-              <w:right w:w="0" w:type="dxa"/>
-            </w:tcMar>
-            <w:vAlign w:val="center"/>
-          </w:tcPr>
-          <w:p>
-            <w:pPr>
-              <w:pBdr>
-                <w:top w:val="none" w:sz="0" w:space="0" w:color="000000"/>
-                <w:left w:val="none" w:sz="0" w:space="0" w:color="000000"/>
-                <w:bottom w:val="none" w:sz="0" w:space="0" w:color="000000"/>
-                <w:right w:val="none" w:sz="0" w:space="0" w:color="000000"/>
-              </w:pBdr>
-              <w:spacing w:before="100" w:after="100"/>
-              <w:ind w:left="100" w:right="100"/>
-              <w:jc w:val="center"/>
-            </w:pPr>
-          </w:p>
-        </w:tc>
-        <w:tc>
-          <w:tcPr>
-            <w:tcW w:w="2135" w:type="dxa"/>
+            <w:tcW w:w="2001" w:type="dxa"/>
+            <w:tcBorders>
+              <w:top w:val="none" w:sz="0" w:space="0" w:color="000000"/>
+              <w:left w:val="none" w:sz="0" w:space="0" w:color="000000"/>
+              <w:bottom w:val="none" w:sz="0" w:space="0" w:color="000000"/>
+              <w:right w:val="none" w:sz="0" w:space="0" w:color="000000"/>
+            </w:tcBorders>
+            <w:shd w:val="clear" w:color="auto" w:fill="FFFFFF"/>
+            <w:tcMar>
+              <w:top w:w="0" w:type="dxa"/>
+              <w:left w:w="0" w:type="dxa"/>
+              <w:bottom w:w="0" w:type="dxa"/>
+              <w:right w:w="0" w:type="dxa"/>
+            </w:tcMar>
+            <w:vAlign w:val="center"/>
+          </w:tcPr>
+          <w:p>
+            <w:pPr>
+              <w:pBdr>
+                <w:top w:val="none" w:sz="0" w:space="0" w:color="000000"/>
+                <w:left w:val="none" w:sz="0" w:space="0" w:color="000000"/>
+                <w:bottom w:val="none" w:sz="0" w:space="0" w:color="000000"/>
+                <w:right w:val="none" w:sz="0" w:space="0" w:color="000000"/>
+              </w:pBdr>
+              <w:spacing w:before="100" w:after="100"/>
+              <w:ind w:left="100" w:right="100"/>
+              <w:jc w:val="center"/>
+            </w:pPr>
+          </w:p>
+        </w:tc>
+        <w:tc>
+          <w:tcPr>
+            <w:tcW w:w="2001" w:type="dxa"/>
             <w:tcBorders>
               <w:top w:val="none" w:sz="0" w:space="0" w:color="000000"/>
               <w:left w:val="none" w:sz="0" w:space="0" w:color="000000"/>
@@ -2031,7 +2031,7 @@
         </w:tc>
         <w:tc>
           <w:tcPr>
-            <w:tcW w:w="2135" w:type="dxa"/>
+            <w:tcW w:w="2001" w:type="dxa"/>
             <w:tcBorders>
               <w:top w:val="none" w:sz="0" w:space="0" w:color="000000"/>
               <w:left w:val="none" w:sz="0" w:space="0" w:color="000000"/>
@@ -2072,7 +2072,7 @@
         </w:tc>
         <w:tc>
           <w:tcPr>
-            <w:tcW w:w="2135" w:type="dxa"/>
+            <w:tcW w:w="2001" w:type="dxa"/>
             <w:tcBorders>
               <w:top w:val="none" w:sz="0" w:space="0" w:color="000000"/>
               <w:left w:val="none" w:sz="0" w:space="0" w:color="000000"/>
@@ -2191,39 +2191,39 @@
         </w:tc>
         <w:tc>
           <w:tcPr>
-            <w:tcW w:w="2135" w:type="dxa"/>
-            <w:tcBorders>
-              <w:top w:val="none" w:sz="0" w:space="0" w:color="000000"/>
-              <w:left w:val="none" w:sz="0" w:space="0" w:color="000000"/>
-              <w:bottom w:val="none" w:sz="0" w:space="0" w:color="000000"/>
-              <w:right w:val="none" w:sz="0" w:space="0" w:color="000000"/>
-            </w:tcBorders>
-            <w:shd w:val="clear" w:color="auto" w:fill="FFFFFF"/>
-            <w:tcMar>
-              <w:top w:w="0" w:type="dxa"/>
-              <w:left w:w="0" w:type="dxa"/>
-              <w:bottom w:w="0" w:type="dxa"/>
-              <w:right w:w="0" w:type="dxa"/>
-            </w:tcMar>
-            <w:vAlign w:val="center"/>
-          </w:tcPr>
-          <w:p>
-            <w:pPr>
-              <w:pBdr>
-                <w:top w:val="none" w:sz="0" w:space="0" w:color="000000"/>
-                <w:left w:val="none" w:sz="0" w:space="0" w:color="000000"/>
-                <w:bottom w:val="none" w:sz="0" w:space="0" w:color="000000"/>
-                <w:right w:val="none" w:sz="0" w:space="0" w:color="000000"/>
-              </w:pBdr>
-              <w:spacing w:before="100" w:after="100"/>
-              <w:ind w:left="100" w:right="100"/>
-              <w:jc w:val="center"/>
-            </w:pPr>
-          </w:p>
-        </w:tc>
-        <w:tc>
-          <w:tcPr>
-            <w:tcW w:w="2135" w:type="dxa"/>
+            <w:tcW w:w="2001" w:type="dxa"/>
+            <w:tcBorders>
+              <w:top w:val="none" w:sz="0" w:space="0" w:color="000000"/>
+              <w:left w:val="none" w:sz="0" w:space="0" w:color="000000"/>
+              <w:bottom w:val="none" w:sz="0" w:space="0" w:color="000000"/>
+              <w:right w:val="none" w:sz="0" w:space="0" w:color="000000"/>
+            </w:tcBorders>
+            <w:shd w:val="clear" w:color="auto" w:fill="FFFFFF"/>
+            <w:tcMar>
+              <w:top w:w="0" w:type="dxa"/>
+              <w:left w:w="0" w:type="dxa"/>
+              <w:bottom w:w="0" w:type="dxa"/>
+              <w:right w:w="0" w:type="dxa"/>
+            </w:tcMar>
+            <w:vAlign w:val="center"/>
+          </w:tcPr>
+          <w:p>
+            <w:pPr>
+              <w:pBdr>
+                <w:top w:val="none" w:sz="0" w:space="0" w:color="000000"/>
+                <w:left w:val="none" w:sz="0" w:space="0" w:color="000000"/>
+                <w:bottom w:val="none" w:sz="0" w:space="0" w:color="000000"/>
+                <w:right w:val="none" w:sz="0" w:space="0" w:color="000000"/>
+              </w:pBdr>
+              <w:spacing w:before="100" w:after="100"/>
+              <w:ind w:left="100" w:right="100"/>
+              <w:jc w:val="center"/>
+            </w:pPr>
+          </w:p>
+        </w:tc>
+        <w:tc>
+          <w:tcPr>
+            <w:tcW w:w="2001" w:type="dxa"/>
             <w:tcBorders>
               <w:top w:val="none" w:sz="0" w:space="0" w:color="000000"/>
               <w:left w:val="none" w:sz="0" w:space="0" w:color="000000"/>
@@ -2341,7 +2341,7 @@
         </w:tc>
         <w:tc>
           <w:tcPr>
-            <w:tcW w:w="2135" w:type="dxa"/>
+            <w:tcW w:w="2001" w:type="dxa"/>
             <w:tcBorders>
               <w:top w:val="none" w:sz="0" w:space="0" w:color="000000"/>
               <w:left w:val="none" w:sz="0" w:space="0" w:color="000000"/>
@@ -2382,7 +2382,7 @@
         </w:tc>
         <w:tc>
           <w:tcPr>
-            <w:tcW w:w="2135" w:type="dxa"/>
+            <w:tcW w:w="2001" w:type="dxa"/>
             <w:tcBorders>
               <w:top w:val="none" w:sz="0" w:space="0" w:color="000000"/>
               <w:left w:val="none" w:sz="0" w:space="0" w:color="000000"/>
@@ -2509,7 +2509,7 @@
         </w:tc>
         <w:tc>
           <w:tcPr>
-            <w:tcW w:w="2135" w:type="dxa"/>
+            <w:tcW w:w="2001" w:type="dxa"/>
             <w:tcBorders>
               <w:top w:val="none" w:sz="0" w:space="0" w:color="000000"/>
               <w:left w:val="none" w:sz="0" w:space="0" w:color="000000"/>
@@ -2550,7 +2550,7 @@
         </w:tc>
         <w:tc>
           <w:tcPr>
-            <w:tcW w:w="2135" w:type="dxa"/>
+            <w:tcW w:w="2001" w:type="dxa"/>
             <w:tcBorders>
               <w:top w:val="none" w:sz="0" w:space="0" w:color="000000"/>
               <w:left w:val="none" w:sz="0" w:space="0" w:color="000000"/>
@@ -2677,7 +2677,7 @@
         </w:tc>
         <w:tc>
           <w:tcPr>
-            <w:tcW w:w="2135" w:type="dxa"/>
+            <w:tcW w:w="2001" w:type="dxa"/>
             <w:tcBorders>
               <w:top w:val="none" w:sz="0" w:space="0" w:color="000000"/>
               <w:left w:val="none" w:sz="0" w:space="0" w:color="000000"/>
@@ -2718,7 +2718,7 @@
         </w:tc>
         <w:tc>
           <w:tcPr>
-            <w:tcW w:w="2135" w:type="dxa"/>
+            <w:tcW w:w="2001" w:type="dxa"/>
             <w:tcBorders>
               <w:top w:val="none" w:sz="0" w:space="0" w:color="000000"/>
               <w:left w:val="none" w:sz="0" w:space="0" w:color="000000"/>
@@ -2845,7 +2845,7 @@
         </w:tc>
         <w:tc>
           <w:tcPr>
-            <w:tcW w:w="2135" w:type="dxa"/>
+            <w:tcW w:w="2001" w:type="dxa"/>
             <w:tcBorders>
               <w:top w:val="none" w:sz="0" w:space="0" w:color="000000"/>
               <w:left w:val="none" w:sz="0" w:space="0" w:color="000000"/>
@@ -2886,7 +2886,7 @@
         </w:tc>
         <w:tc>
           <w:tcPr>
-            <w:tcW w:w="2135" w:type="dxa"/>
+            <w:tcW w:w="2001" w:type="dxa"/>
             <w:tcBorders>
               <w:top w:val="none" w:sz="0" w:space="0" w:color="000000"/>
               <w:left w:val="none" w:sz="0" w:space="0" w:color="000000"/>
@@ -3013,7 +3013,7 @@
         </w:tc>
         <w:tc>
           <w:tcPr>
-            <w:tcW w:w="2135" w:type="dxa"/>
+            <w:tcW w:w="2001" w:type="dxa"/>
             <w:tcBorders>
               <w:top w:val="none" w:sz="0" w:space="0" w:color="000000"/>
               <w:left w:val="none" w:sz="0" w:space="0" w:color="000000"/>
@@ -3054,7 +3054,7 @@
         </w:tc>
         <w:tc>
           <w:tcPr>
-            <w:tcW w:w="2135" w:type="dxa"/>
+            <w:tcW w:w="2001" w:type="dxa"/>
             <w:tcBorders>
               <w:top w:val="none" w:sz="0" w:space="0" w:color="000000"/>
               <w:left w:val="none" w:sz="0" w:space="0" w:color="000000"/>
@@ -3173,39 +3173,39 @@
         </w:tc>
         <w:tc>
           <w:tcPr>
-            <w:tcW w:w="2135" w:type="dxa"/>
-            <w:tcBorders>
-              <w:top w:val="none" w:sz="0" w:space="0" w:color="000000"/>
-              <w:left w:val="none" w:sz="0" w:space="0" w:color="000000"/>
-              <w:bottom w:val="none" w:sz="0" w:space="0" w:color="000000"/>
-              <w:right w:val="none" w:sz="0" w:space="0" w:color="000000"/>
-            </w:tcBorders>
-            <w:shd w:val="clear" w:color="auto" w:fill="FFFFFF"/>
-            <w:tcMar>
-              <w:top w:w="0" w:type="dxa"/>
-              <w:left w:w="0" w:type="dxa"/>
-              <w:bottom w:w="0" w:type="dxa"/>
-              <w:right w:w="0" w:type="dxa"/>
-            </w:tcMar>
-            <w:vAlign w:val="center"/>
-          </w:tcPr>
-          <w:p>
-            <w:pPr>
-              <w:pBdr>
-                <w:top w:val="none" w:sz="0" w:space="0" w:color="000000"/>
-                <w:left w:val="none" w:sz="0" w:space="0" w:color="000000"/>
-                <w:bottom w:val="none" w:sz="0" w:space="0" w:color="000000"/>
-                <w:right w:val="none" w:sz="0" w:space="0" w:color="000000"/>
-              </w:pBdr>
-              <w:spacing w:before="100" w:after="100"/>
-              <w:ind w:left="100" w:right="100"/>
-              <w:jc w:val="center"/>
-            </w:pPr>
-          </w:p>
-        </w:tc>
-        <w:tc>
-          <w:tcPr>
-            <w:tcW w:w="2135" w:type="dxa"/>
+            <w:tcW w:w="2001" w:type="dxa"/>
+            <w:tcBorders>
+              <w:top w:val="none" w:sz="0" w:space="0" w:color="000000"/>
+              <w:left w:val="none" w:sz="0" w:space="0" w:color="000000"/>
+              <w:bottom w:val="none" w:sz="0" w:space="0" w:color="000000"/>
+              <w:right w:val="none" w:sz="0" w:space="0" w:color="000000"/>
+            </w:tcBorders>
+            <w:shd w:val="clear" w:color="auto" w:fill="FFFFFF"/>
+            <w:tcMar>
+              <w:top w:w="0" w:type="dxa"/>
+              <w:left w:w="0" w:type="dxa"/>
+              <w:bottom w:w="0" w:type="dxa"/>
+              <w:right w:w="0" w:type="dxa"/>
+            </w:tcMar>
+            <w:vAlign w:val="center"/>
+          </w:tcPr>
+          <w:p>
+            <w:pPr>
+              <w:pBdr>
+                <w:top w:val="none" w:sz="0" w:space="0" w:color="000000"/>
+                <w:left w:val="none" w:sz="0" w:space="0" w:color="000000"/>
+                <w:bottom w:val="none" w:sz="0" w:space="0" w:color="000000"/>
+                <w:right w:val="none" w:sz="0" w:space="0" w:color="000000"/>
+              </w:pBdr>
+              <w:spacing w:before="100" w:after="100"/>
+              <w:ind w:left="100" w:right="100"/>
+              <w:jc w:val="center"/>
+            </w:pPr>
+          </w:p>
+        </w:tc>
+        <w:tc>
+          <w:tcPr>
+            <w:tcW w:w="2001" w:type="dxa"/>
             <w:tcBorders>
               <w:top w:val="none" w:sz="0" w:space="0" w:color="000000"/>
               <w:left w:val="none" w:sz="0" w:space="0" w:color="000000"/>
@@ -3323,7 +3323,7 @@
         </w:tc>
         <w:tc>
           <w:tcPr>
-            <w:tcW w:w="2135" w:type="dxa"/>
+            <w:tcW w:w="2001" w:type="dxa"/>
             <w:tcBorders>
               <w:top w:val="none" w:sz="0" w:space="0" w:color="000000"/>
               <w:left w:val="none" w:sz="0" w:space="0" w:color="000000"/>
@@ -3364,7 +3364,7 @@
         </w:tc>
         <w:tc>
           <w:tcPr>
-            <w:tcW w:w="2135" w:type="dxa"/>
+            <w:tcW w:w="2001" w:type="dxa"/>
             <w:tcBorders>
               <w:top w:val="none" w:sz="0" w:space="0" w:color="000000"/>
               <w:left w:val="none" w:sz="0" w:space="0" w:color="000000"/>
@@ -3491,7 +3491,7 @@
         </w:tc>
         <w:tc>
           <w:tcPr>
-            <w:tcW w:w="2135" w:type="dxa"/>
+            <w:tcW w:w="2001" w:type="dxa"/>
             <w:tcBorders>
               <w:top w:val="none" w:sz="0" w:space="0" w:color="000000"/>
               <w:left w:val="none" w:sz="0" w:space="0" w:color="000000"/>
@@ -3532,7 +3532,7 @@
         </w:tc>
         <w:tc>
           <w:tcPr>
-            <w:tcW w:w="2135" w:type="dxa"/>
+            <w:tcW w:w="2001" w:type="dxa"/>
             <w:tcBorders>
               <w:top w:val="none" w:sz="0" w:space="0" w:color="000000"/>
               <w:left w:val="none" w:sz="0" w:space="0" w:color="000000"/>
@@ -3651,39 +3651,39 @@
         </w:tc>
         <w:tc>
           <w:tcPr>
-            <w:tcW w:w="2135" w:type="dxa"/>
-            <w:tcBorders>
-              <w:top w:val="none" w:sz="0" w:space="0" w:color="000000"/>
-              <w:left w:val="none" w:sz="0" w:space="0" w:color="000000"/>
-              <w:bottom w:val="none" w:sz="0" w:space="0" w:color="000000"/>
-              <w:right w:val="none" w:sz="0" w:space="0" w:color="000000"/>
-            </w:tcBorders>
-            <w:shd w:val="clear" w:color="auto" w:fill="FFFFFF"/>
-            <w:tcMar>
-              <w:top w:w="0" w:type="dxa"/>
-              <w:left w:w="0" w:type="dxa"/>
-              <w:bottom w:w="0" w:type="dxa"/>
-              <w:right w:w="0" w:type="dxa"/>
-            </w:tcMar>
-            <w:vAlign w:val="center"/>
-          </w:tcPr>
-          <w:p>
-            <w:pPr>
-              <w:pBdr>
-                <w:top w:val="none" w:sz="0" w:space="0" w:color="000000"/>
-                <w:left w:val="none" w:sz="0" w:space="0" w:color="000000"/>
-                <w:bottom w:val="none" w:sz="0" w:space="0" w:color="000000"/>
-                <w:right w:val="none" w:sz="0" w:space="0" w:color="000000"/>
-              </w:pBdr>
-              <w:spacing w:before="100" w:after="100"/>
-              <w:ind w:left="100" w:right="100"/>
-              <w:jc w:val="center"/>
-            </w:pPr>
-          </w:p>
-        </w:tc>
-        <w:tc>
-          <w:tcPr>
-            <w:tcW w:w="2135" w:type="dxa"/>
+            <w:tcW w:w="2001" w:type="dxa"/>
+            <w:tcBorders>
+              <w:top w:val="none" w:sz="0" w:space="0" w:color="000000"/>
+              <w:left w:val="none" w:sz="0" w:space="0" w:color="000000"/>
+              <w:bottom w:val="none" w:sz="0" w:space="0" w:color="000000"/>
+              <w:right w:val="none" w:sz="0" w:space="0" w:color="000000"/>
+            </w:tcBorders>
+            <w:shd w:val="clear" w:color="auto" w:fill="FFFFFF"/>
+            <w:tcMar>
+              <w:top w:w="0" w:type="dxa"/>
+              <w:left w:w="0" w:type="dxa"/>
+              <w:bottom w:w="0" w:type="dxa"/>
+              <w:right w:w="0" w:type="dxa"/>
+            </w:tcMar>
+            <w:vAlign w:val="center"/>
+          </w:tcPr>
+          <w:p>
+            <w:pPr>
+              <w:pBdr>
+                <w:top w:val="none" w:sz="0" w:space="0" w:color="000000"/>
+                <w:left w:val="none" w:sz="0" w:space="0" w:color="000000"/>
+                <w:bottom w:val="none" w:sz="0" w:space="0" w:color="000000"/>
+                <w:right w:val="none" w:sz="0" w:space="0" w:color="000000"/>
+              </w:pBdr>
+              <w:spacing w:before="100" w:after="100"/>
+              <w:ind w:left="100" w:right="100"/>
+              <w:jc w:val="center"/>
+            </w:pPr>
+          </w:p>
+        </w:tc>
+        <w:tc>
+          <w:tcPr>
+            <w:tcW w:w="2001" w:type="dxa"/>
             <w:tcBorders>
               <w:top w:val="none" w:sz="0" w:space="0" w:color="000000"/>
               <w:left w:val="none" w:sz="0" w:space="0" w:color="000000"/>
@@ -3801,7 +3801,7 @@
         </w:tc>
         <w:tc>
           <w:tcPr>
-            <w:tcW w:w="2135" w:type="dxa"/>
+            <w:tcW w:w="2001" w:type="dxa"/>
             <w:tcBorders>
               <w:top w:val="none" w:sz="0" w:space="0" w:color="000000"/>
               <w:left w:val="none" w:sz="0" w:space="0" w:color="000000"/>
@@ -3842,7 +3842,7 @@
         </w:tc>
         <w:tc>
           <w:tcPr>
-            <w:tcW w:w="2135" w:type="dxa"/>
+            <w:tcW w:w="2001" w:type="dxa"/>
             <w:tcBorders>
               <w:top w:val="none" w:sz="0" w:space="0" w:color="000000"/>
               <w:left w:val="none" w:sz="0" w:space="0" w:color="000000"/>
@@ -3969,7 +3969,7 @@
         </w:tc>
         <w:tc>
           <w:tcPr>
-            <w:tcW w:w="2135" w:type="dxa"/>
+            <w:tcW w:w="2001" w:type="dxa"/>
             <w:tcBorders>
               <w:top w:val="none" w:sz="0" w:space="0" w:color="000000"/>
               <w:left w:val="none" w:sz="0" w:space="0" w:color="000000"/>
@@ -4010,7 +4010,7 @@
         </w:tc>
         <w:tc>
           <w:tcPr>
-            <w:tcW w:w="2135" w:type="dxa"/>
+            <w:tcW w:w="2001" w:type="dxa"/>
             <w:tcBorders>
               <w:top w:val="none" w:sz="0" w:space="0" w:color="000000"/>
               <w:left w:val="none" w:sz="0" w:space="0" w:color="000000"/>
@@ -4129,39 +4129,39 @@
         </w:tc>
         <w:tc>
           <w:tcPr>
-            <w:tcW w:w="2135" w:type="dxa"/>
-            <w:tcBorders>
-              <w:top w:val="none" w:sz="0" w:space="0" w:color="000000"/>
-              <w:left w:val="none" w:sz="0" w:space="0" w:color="000000"/>
-              <w:bottom w:val="none" w:sz="0" w:space="0" w:color="000000"/>
-              <w:right w:val="none" w:sz="0" w:space="0" w:color="000000"/>
-            </w:tcBorders>
-            <w:shd w:val="clear" w:color="auto" w:fill="FFFFFF"/>
-            <w:tcMar>
-              <w:top w:w="0" w:type="dxa"/>
-              <w:left w:w="0" w:type="dxa"/>
-              <w:bottom w:w="0" w:type="dxa"/>
-              <w:right w:w="0" w:type="dxa"/>
-            </w:tcMar>
-            <w:vAlign w:val="center"/>
-          </w:tcPr>
-          <w:p>
-            <w:pPr>
-              <w:pBdr>
-                <w:top w:val="none" w:sz="0" w:space="0" w:color="000000"/>
-                <w:left w:val="none" w:sz="0" w:space="0" w:color="000000"/>
-                <w:bottom w:val="none" w:sz="0" w:space="0" w:color="000000"/>
-                <w:right w:val="none" w:sz="0" w:space="0" w:color="000000"/>
-              </w:pBdr>
-              <w:spacing w:before="100" w:after="100"/>
-              <w:ind w:left="100" w:right="100"/>
-              <w:jc w:val="center"/>
-            </w:pPr>
-          </w:p>
-        </w:tc>
-        <w:tc>
-          <w:tcPr>
-            <w:tcW w:w="2135" w:type="dxa"/>
+            <w:tcW w:w="2001" w:type="dxa"/>
+            <w:tcBorders>
+              <w:top w:val="none" w:sz="0" w:space="0" w:color="000000"/>
+              <w:left w:val="none" w:sz="0" w:space="0" w:color="000000"/>
+              <w:bottom w:val="none" w:sz="0" w:space="0" w:color="000000"/>
+              <w:right w:val="none" w:sz="0" w:space="0" w:color="000000"/>
+            </w:tcBorders>
+            <w:shd w:val="clear" w:color="auto" w:fill="FFFFFF"/>
+            <w:tcMar>
+              <w:top w:w="0" w:type="dxa"/>
+              <w:left w:w="0" w:type="dxa"/>
+              <w:bottom w:w="0" w:type="dxa"/>
+              <w:right w:w="0" w:type="dxa"/>
+            </w:tcMar>
+            <w:vAlign w:val="center"/>
+          </w:tcPr>
+          <w:p>
+            <w:pPr>
+              <w:pBdr>
+                <w:top w:val="none" w:sz="0" w:space="0" w:color="000000"/>
+                <w:left w:val="none" w:sz="0" w:space="0" w:color="000000"/>
+                <w:bottom w:val="none" w:sz="0" w:space="0" w:color="000000"/>
+                <w:right w:val="none" w:sz="0" w:space="0" w:color="000000"/>
+              </w:pBdr>
+              <w:spacing w:before="100" w:after="100"/>
+              <w:ind w:left="100" w:right="100"/>
+              <w:jc w:val="center"/>
+            </w:pPr>
+          </w:p>
+        </w:tc>
+        <w:tc>
+          <w:tcPr>
+            <w:tcW w:w="2001" w:type="dxa"/>
             <w:tcBorders>
               <w:top w:val="none" w:sz="0" w:space="0" w:color="000000"/>
               <w:left w:val="none" w:sz="0" w:space="0" w:color="000000"/>
@@ -4279,7 +4279,7 @@
         </w:tc>
         <w:tc>
           <w:tcPr>
-            <w:tcW w:w="2135" w:type="dxa"/>
+            <w:tcW w:w="2001" w:type="dxa"/>
             <w:tcBorders>
               <w:top w:val="none" w:sz="0" w:space="0" w:color="000000"/>
               <w:left w:val="none" w:sz="0" w:space="0" w:color="000000"/>
@@ -4320,7 +4320,7 @@
         </w:tc>
         <w:tc>
           <w:tcPr>
-            <w:tcW w:w="2135" w:type="dxa"/>
+            <w:tcW w:w="2001" w:type="dxa"/>
             <w:tcBorders>
               <w:top w:val="none" w:sz="0" w:space="0" w:color="000000"/>
               <w:left w:val="none" w:sz="0" w:space="0" w:color="000000"/>
@@ -4447,7 +4447,7 @@
         </w:tc>
         <w:tc>
           <w:tcPr>
-            <w:tcW w:w="2135" w:type="dxa"/>
+            <w:tcW w:w="2001" w:type="dxa"/>
             <w:tcBorders>
               <w:top w:val="none" w:sz="0" w:space="0" w:color="000000"/>
               <w:left w:val="none" w:sz="0" w:space="0" w:color="000000"/>
@@ -4488,7 +4488,7 @@
         </w:tc>
         <w:tc>
           <w:tcPr>
-            <w:tcW w:w="2135" w:type="dxa"/>
+            <w:tcW w:w="2001" w:type="dxa"/>
             <w:tcBorders>
               <w:top w:val="none" w:sz="0" w:space="0" w:color="000000"/>
               <w:left w:val="none" w:sz="0" w:space="0" w:color="000000"/>
@@ -4616,7 +4616,7 @@
         </w:tc>
         <w:tc>
           <w:tcPr>
-            <w:tcW w:w="2135" w:type="dxa"/>
+            <w:tcW w:w="2001" w:type="dxa"/>
             <w:tcBorders>
               <w:top w:val="none" w:sz="0" w:space="0" w:color="000000"/>
               <w:left w:val="none" w:sz="0" w:space="0" w:color="000000"/>
@@ -4657,7 +4657,7 @@
         </w:tc>
         <w:tc>
           <w:tcPr>
-            <w:tcW w:w="2135" w:type="dxa"/>
+            <w:tcW w:w="2001" w:type="dxa"/>
             <w:tcBorders>
               <w:top w:val="none" w:sz="0" w:space="0" w:color="000000"/>
               <w:left w:val="none" w:sz="0" w:space="0" w:color="000000"/>
@@ -4784,7 +4784,7 @@
         </w:tc>
         <w:tc>
           <w:tcPr>
-            <w:tcW w:w="2135" w:type="dxa"/>
+            <w:tcW w:w="2001" w:type="dxa"/>
             <w:tcBorders>
               <w:top w:val="none" w:sz="0" w:space="0" w:color="000000"/>
               <w:left w:val="none" w:sz="0" w:space="0" w:color="000000"/>
@@ -4825,7 +4825,7 @@
         </w:tc>
         <w:tc>
           <w:tcPr>
-            <w:tcW w:w="2135" w:type="dxa"/>
+            <w:tcW w:w="2001" w:type="dxa"/>
             <w:tcBorders>
               <w:top w:val="none" w:sz="0" w:space="0" w:color="000000"/>
               <w:left w:val="none" w:sz="0" w:space="0" w:color="000000"/>
@@ -4944,39 +4944,39 @@
         </w:tc>
         <w:tc>
           <w:tcPr>
-            <w:tcW w:w="2135" w:type="dxa"/>
-            <w:tcBorders>
-              <w:top w:val="none" w:sz="0" w:space="0" w:color="000000"/>
-              <w:left w:val="none" w:sz="0" w:space="0" w:color="000000"/>
-              <w:bottom w:val="none" w:sz="0" w:space="0" w:color="000000"/>
-              <w:right w:val="none" w:sz="0" w:space="0" w:color="000000"/>
-            </w:tcBorders>
-            <w:shd w:val="clear" w:color="auto" w:fill="FFFFFF"/>
-            <w:tcMar>
-              <w:top w:w="0" w:type="dxa"/>
-              <w:left w:w="0" w:type="dxa"/>
-              <w:bottom w:w="0" w:type="dxa"/>
-              <w:right w:w="0" w:type="dxa"/>
-            </w:tcMar>
-            <w:vAlign w:val="center"/>
-          </w:tcPr>
-          <w:p>
-            <w:pPr>
-              <w:pBdr>
-                <w:top w:val="none" w:sz="0" w:space="0" w:color="000000"/>
-                <w:left w:val="none" w:sz="0" w:space="0" w:color="000000"/>
-                <w:bottom w:val="none" w:sz="0" w:space="0" w:color="000000"/>
-                <w:right w:val="none" w:sz="0" w:space="0" w:color="000000"/>
-              </w:pBdr>
-              <w:spacing w:before="100" w:after="100"/>
-              <w:ind w:left="100" w:right="100"/>
-              <w:jc w:val="center"/>
-            </w:pPr>
-          </w:p>
-        </w:tc>
-        <w:tc>
-          <w:tcPr>
-            <w:tcW w:w="2135" w:type="dxa"/>
+            <w:tcW w:w="2001" w:type="dxa"/>
+            <w:tcBorders>
+              <w:top w:val="none" w:sz="0" w:space="0" w:color="000000"/>
+              <w:left w:val="none" w:sz="0" w:space="0" w:color="000000"/>
+              <w:bottom w:val="none" w:sz="0" w:space="0" w:color="000000"/>
+              <w:right w:val="none" w:sz="0" w:space="0" w:color="000000"/>
+            </w:tcBorders>
+            <w:shd w:val="clear" w:color="auto" w:fill="FFFFFF"/>
+            <w:tcMar>
+              <w:top w:w="0" w:type="dxa"/>
+              <w:left w:w="0" w:type="dxa"/>
+              <w:bottom w:w="0" w:type="dxa"/>
+              <w:right w:w="0" w:type="dxa"/>
+            </w:tcMar>
+            <w:vAlign w:val="center"/>
+          </w:tcPr>
+          <w:p>
+            <w:pPr>
+              <w:pBdr>
+                <w:top w:val="none" w:sz="0" w:space="0" w:color="000000"/>
+                <w:left w:val="none" w:sz="0" w:space="0" w:color="000000"/>
+                <w:bottom w:val="none" w:sz="0" w:space="0" w:color="000000"/>
+                <w:right w:val="none" w:sz="0" w:space="0" w:color="000000"/>
+              </w:pBdr>
+              <w:spacing w:before="100" w:after="100"/>
+              <w:ind w:left="100" w:right="100"/>
+              <w:jc w:val="center"/>
+            </w:pPr>
+          </w:p>
+        </w:tc>
+        <w:tc>
+          <w:tcPr>
+            <w:tcW w:w="2001" w:type="dxa"/>
             <w:tcBorders>
               <w:top w:val="none" w:sz="0" w:space="0" w:color="000000"/>
               <w:left w:val="none" w:sz="0" w:space="0" w:color="000000"/>
@@ -5094,7 +5094,7 @@
         </w:tc>
         <w:tc>
           <w:tcPr>
-            <w:tcW w:w="2135" w:type="dxa"/>
+            <w:tcW w:w="2001" w:type="dxa"/>
             <w:tcBorders>
               <w:top w:val="none" w:sz="0" w:space="0" w:color="000000"/>
               <w:left w:val="none" w:sz="0" w:space="0" w:color="000000"/>
@@ -5135,7 +5135,7 @@
         </w:tc>
         <w:tc>
           <w:tcPr>
-            <w:tcW w:w="2135" w:type="dxa"/>
+            <w:tcW w:w="2001" w:type="dxa"/>
             <w:tcBorders>
               <w:top w:val="none" w:sz="0" w:space="0" w:color="000000"/>
               <w:left w:val="none" w:sz="0" w:space="0" w:color="000000"/>
@@ -5262,7 +5262,7 @@
         </w:tc>
         <w:tc>
           <w:tcPr>
-            <w:tcW w:w="2135" w:type="dxa"/>
+            <w:tcW w:w="2001" w:type="dxa"/>
             <w:tcBorders>
               <w:top w:val="none" w:sz="0" w:space="0" w:color="000000"/>
               <w:left w:val="none" w:sz="0" w:space="0" w:color="000000"/>
@@ -5303,7 +5303,7 @@
         </w:tc>
         <w:tc>
           <w:tcPr>
-            <w:tcW w:w="2135" w:type="dxa"/>
+            <w:tcW w:w="2001" w:type="dxa"/>
             <w:tcBorders>
               <w:top w:val="none" w:sz="0" w:space="0" w:color="000000"/>
               <w:left w:val="none" w:sz="0" w:space="0" w:color="000000"/>
@@ -5422,39 +5422,39 @@
         </w:tc>
         <w:tc>
           <w:tcPr>
-            <w:tcW w:w="2135" w:type="dxa"/>
-            <w:tcBorders>
-              <w:top w:val="none" w:sz="0" w:space="0" w:color="000000"/>
-              <w:left w:val="none" w:sz="0" w:space="0" w:color="000000"/>
-              <w:bottom w:val="none" w:sz="0" w:space="0" w:color="000000"/>
-              <w:right w:val="none" w:sz="0" w:space="0" w:color="000000"/>
-            </w:tcBorders>
-            <w:shd w:val="clear" w:color="auto" w:fill="FFFFFF"/>
-            <w:tcMar>
-              <w:top w:w="0" w:type="dxa"/>
-              <w:left w:w="0" w:type="dxa"/>
-              <w:bottom w:w="0" w:type="dxa"/>
-              <w:right w:w="0" w:type="dxa"/>
-            </w:tcMar>
-            <w:vAlign w:val="center"/>
-          </w:tcPr>
-          <w:p>
-            <w:pPr>
-              <w:pBdr>
-                <w:top w:val="none" w:sz="0" w:space="0" w:color="000000"/>
-                <w:left w:val="none" w:sz="0" w:space="0" w:color="000000"/>
-                <w:bottom w:val="none" w:sz="0" w:space="0" w:color="000000"/>
-                <w:right w:val="none" w:sz="0" w:space="0" w:color="000000"/>
-              </w:pBdr>
-              <w:spacing w:before="100" w:after="100"/>
-              <w:ind w:left="100" w:right="100"/>
-              <w:jc w:val="center"/>
-            </w:pPr>
-          </w:p>
-        </w:tc>
-        <w:tc>
-          <w:tcPr>
-            <w:tcW w:w="2135" w:type="dxa"/>
+            <w:tcW w:w="2001" w:type="dxa"/>
+            <w:tcBorders>
+              <w:top w:val="none" w:sz="0" w:space="0" w:color="000000"/>
+              <w:left w:val="none" w:sz="0" w:space="0" w:color="000000"/>
+              <w:bottom w:val="none" w:sz="0" w:space="0" w:color="000000"/>
+              <w:right w:val="none" w:sz="0" w:space="0" w:color="000000"/>
+            </w:tcBorders>
+            <w:shd w:val="clear" w:color="auto" w:fill="FFFFFF"/>
+            <w:tcMar>
+              <w:top w:w="0" w:type="dxa"/>
+              <w:left w:w="0" w:type="dxa"/>
+              <w:bottom w:w="0" w:type="dxa"/>
+              <w:right w:w="0" w:type="dxa"/>
+            </w:tcMar>
+            <w:vAlign w:val="center"/>
+          </w:tcPr>
+          <w:p>
+            <w:pPr>
+              <w:pBdr>
+                <w:top w:val="none" w:sz="0" w:space="0" w:color="000000"/>
+                <w:left w:val="none" w:sz="0" w:space="0" w:color="000000"/>
+                <w:bottom w:val="none" w:sz="0" w:space="0" w:color="000000"/>
+                <w:right w:val="none" w:sz="0" w:space="0" w:color="000000"/>
+              </w:pBdr>
+              <w:spacing w:before="100" w:after="100"/>
+              <w:ind w:left="100" w:right="100"/>
+              <w:jc w:val="center"/>
+            </w:pPr>
+          </w:p>
+        </w:tc>
+        <w:tc>
+          <w:tcPr>
+            <w:tcW w:w="2001" w:type="dxa"/>
             <w:tcBorders>
               <w:top w:val="none" w:sz="0" w:space="0" w:color="000000"/>
               <w:left w:val="none" w:sz="0" w:space="0" w:color="000000"/>
@@ -5572,7 +5572,7 @@
         </w:tc>
         <w:tc>
           <w:tcPr>
-            <w:tcW w:w="2135" w:type="dxa"/>
+            <w:tcW w:w="2001" w:type="dxa"/>
             <w:tcBorders>
               <w:top w:val="none" w:sz="0" w:space="0" w:color="000000"/>
               <w:left w:val="none" w:sz="0" w:space="0" w:color="000000"/>
@@ -5613,7 +5613,7 @@
         </w:tc>
         <w:tc>
           <w:tcPr>
-            <w:tcW w:w="2135" w:type="dxa"/>
+            <w:tcW w:w="2001" w:type="dxa"/>
             <w:tcBorders>
               <w:top w:val="none" w:sz="0" w:space="0" w:color="000000"/>
               <w:left w:val="none" w:sz="0" w:space="0" w:color="000000"/>
@@ -5740,83 +5740,83 @@
         </w:tc>
         <w:tc>
           <w:tcPr>
-            <w:tcW w:w="2135" w:type="dxa"/>
-            <w:tcBorders>
-              <w:top w:val="none" w:sz="0" w:space="0" w:color="000000"/>
-              <w:left w:val="none" w:sz="0" w:space="0" w:color="000000"/>
-              <w:bottom w:val="none" w:sz="0" w:space="0" w:color="000000"/>
-              <w:right w:val="none" w:sz="0" w:space="0" w:color="000000"/>
-            </w:tcBorders>
-            <w:shd w:val="clear" w:color="auto" w:fill="FFFFFF"/>
-            <w:tcMar>
-              <w:top w:w="0" w:type="dxa"/>
-              <w:left w:w="0" w:type="dxa"/>
-              <w:bottom w:w="0" w:type="dxa"/>
-              <w:right w:w="0" w:type="dxa"/>
-            </w:tcMar>
-            <w:vAlign w:val="center"/>
-          </w:tcPr>
-          <w:p>
-            <w:pPr>
-              <w:pBdr>
-                <w:top w:val="none" w:sz="0" w:space="0" w:color="000000"/>
-                <w:left w:val="none" w:sz="0" w:space="0" w:color="000000"/>
-                <w:bottom w:val="none" w:sz="0" w:space="0" w:color="000000"/>
-                <w:right w:val="none" w:sz="0" w:space="0" w:color="000000"/>
-              </w:pBdr>
-              <w:spacing w:before="100" w:after="100"/>
-              <w:ind w:left="100" w:right="100"/>
-              <w:jc w:val="center"/>
-            </w:pPr>
-            <w:r>
-              <w:rPr>
-                <w:rFonts w:ascii="Helvetica" w:eastAsia="Helvetica" w:hAnsi="Helvetica" w:cs="Helvetica"/>
-                <w:color w:val="000000"/>
-                <w:sz w:val="22"/>
-                <w:szCs w:val="22"/>
-              </w:rPr>
-              <w:t>7.04 [-0.942, 731]</w:t>
-            </w:r>
-          </w:p>
-        </w:tc>
-        <w:tc>
-          <w:tcPr>
-            <w:tcW w:w="2135" w:type="dxa"/>
-            <w:tcBorders>
-              <w:top w:val="none" w:sz="0" w:space="0" w:color="000000"/>
-              <w:left w:val="none" w:sz="0" w:space="0" w:color="000000"/>
-              <w:bottom w:val="none" w:sz="0" w:space="0" w:color="000000"/>
-              <w:right w:val="none" w:sz="0" w:space="0" w:color="000000"/>
-            </w:tcBorders>
-            <w:shd w:val="clear" w:color="auto" w:fill="FFFFFF"/>
-            <w:tcMar>
-              <w:top w:w="0" w:type="dxa"/>
-              <w:left w:w="0" w:type="dxa"/>
-              <w:bottom w:w="0" w:type="dxa"/>
-              <w:right w:w="0" w:type="dxa"/>
-            </w:tcMar>
-            <w:vAlign w:val="center"/>
-          </w:tcPr>
-          <w:p>
-            <w:pPr>
-              <w:pBdr>
-                <w:top w:val="none" w:sz="0" w:space="0" w:color="000000"/>
-                <w:left w:val="none" w:sz="0" w:space="0" w:color="000000"/>
-                <w:bottom w:val="none" w:sz="0" w:space="0" w:color="000000"/>
-                <w:right w:val="none" w:sz="0" w:space="0" w:color="000000"/>
-              </w:pBdr>
-              <w:spacing w:before="100" w:after="100"/>
-              <w:ind w:left="100" w:right="100"/>
-              <w:jc w:val="center"/>
-            </w:pPr>
-            <w:r>
-              <w:rPr>
-                <w:rFonts w:ascii="Helvetica" w:eastAsia="Helvetica" w:hAnsi="Helvetica" w:cs="Helvetica"/>
-                <w:color w:val="000000"/>
-                <w:sz w:val="22"/>
-                <w:szCs w:val="22"/>
-              </w:rPr>
-              <w:t>7.12 [-0.942, 754]</w:t>
+            <w:tcW w:w="2001" w:type="dxa"/>
+            <w:tcBorders>
+              <w:top w:val="none" w:sz="0" w:space="0" w:color="000000"/>
+              <w:left w:val="none" w:sz="0" w:space="0" w:color="000000"/>
+              <w:bottom w:val="none" w:sz="0" w:space="0" w:color="000000"/>
+              <w:right w:val="none" w:sz="0" w:space="0" w:color="000000"/>
+            </w:tcBorders>
+            <w:shd w:val="clear" w:color="auto" w:fill="FFFFFF"/>
+            <w:tcMar>
+              <w:top w:w="0" w:type="dxa"/>
+              <w:left w:w="0" w:type="dxa"/>
+              <w:bottom w:w="0" w:type="dxa"/>
+              <w:right w:w="0" w:type="dxa"/>
+            </w:tcMar>
+            <w:vAlign w:val="center"/>
+          </w:tcPr>
+          <w:p>
+            <w:pPr>
+              <w:pBdr>
+                <w:top w:val="none" w:sz="0" w:space="0" w:color="000000"/>
+                <w:left w:val="none" w:sz="0" w:space="0" w:color="000000"/>
+                <w:bottom w:val="none" w:sz="0" w:space="0" w:color="000000"/>
+                <w:right w:val="none" w:sz="0" w:space="0" w:color="000000"/>
+              </w:pBdr>
+              <w:spacing w:before="100" w:after="100"/>
+              <w:ind w:left="100" w:right="100"/>
+              <w:jc w:val="center"/>
+            </w:pPr>
+            <w:r>
+              <w:rPr>
+                <w:rFonts w:ascii="Helvetica" w:eastAsia="Helvetica" w:hAnsi="Helvetica" w:cs="Helvetica"/>
+                <w:color w:val="000000"/>
+                <w:sz w:val="22"/>
+                <w:szCs w:val="22"/>
+              </w:rPr>
+              <w:t>7.04 [0, 731]</w:t>
+            </w:r>
+          </w:p>
+        </w:tc>
+        <w:tc>
+          <w:tcPr>
+            <w:tcW w:w="2001" w:type="dxa"/>
+            <w:tcBorders>
+              <w:top w:val="none" w:sz="0" w:space="0" w:color="000000"/>
+              <w:left w:val="none" w:sz="0" w:space="0" w:color="000000"/>
+              <w:bottom w:val="none" w:sz="0" w:space="0" w:color="000000"/>
+              <w:right w:val="none" w:sz="0" w:space="0" w:color="000000"/>
+            </w:tcBorders>
+            <w:shd w:val="clear" w:color="auto" w:fill="FFFFFF"/>
+            <w:tcMar>
+              <w:top w:w="0" w:type="dxa"/>
+              <w:left w:w="0" w:type="dxa"/>
+              <w:bottom w:w="0" w:type="dxa"/>
+              <w:right w:w="0" w:type="dxa"/>
+            </w:tcMar>
+            <w:vAlign w:val="center"/>
+          </w:tcPr>
+          <w:p>
+            <w:pPr>
+              <w:pBdr>
+                <w:top w:val="none" w:sz="0" w:space="0" w:color="000000"/>
+                <w:left w:val="none" w:sz="0" w:space="0" w:color="000000"/>
+                <w:bottom w:val="none" w:sz="0" w:space="0" w:color="000000"/>
+                <w:right w:val="none" w:sz="0" w:space="0" w:color="000000"/>
+              </w:pBdr>
+              <w:spacing w:before="100" w:after="100"/>
+              <w:ind w:left="100" w:right="100"/>
+              <w:jc w:val="center"/>
+            </w:pPr>
+            <w:r>
+              <w:rPr>
+                <w:rFonts w:ascii="Helvetica" w:eastAsia="Helvetica" w:hAnsi="Helvetica" w:cs="Helvetica"/>
+                <w:color w:val="000000"/>
+                <w:sz w:val="22"/>
+                <w:szCs w:val="22"/>
+              </w:rPr>
+              <w:t>7.12 [0, 754]</w:t>
             </w:r>
           </w:p>
         </w:tc>
@@ -5900,39 +5900,39 @@
         </w:tc>
         <w:tc>
           <w:tcPr>
-            <w:tcW w:w="2135" w:type="dxa"/>
-            <w:tcBorders>
-              <w:top w:val="none" w:sz="0" w:space="0" w:color="000000"/>
-              <w:left w:val="none" w:sz="0" w:space="0" w:color="000000"/>
-              <w:bottom w:val="none" w:sz="0" w:space="0" w:color="000000"/>
-              <w:right w:val="none" w:sz="0" w:space="0" w:color="000000"/>
-            </w:tcBorders>
-            <w:shd w:val="clear" w:color="auto" w:fill="FFFFFF"/>
-            <w:tcMar>
-              <w:top w:w="0" w:type="dxa"/>
-              <w:left w:w="0" w:type="dxa"/>
-              <w:bottom w:w="0" w:type="dxa"/>
-              <w:right w:w="0" w:type="dxa"/>
-            </w:tcMar>
-            <w:vAlign w:val="center"/>
-          </w:tcPr>
-          <w:p>
-            <w:pPr>
-              <w:pBdr>
-                <w:top w:val="none" w:sz="0" w:space="0" w:color="000000"/>
-                <w:left w:val="none" w:sz="0" w:space="0" w:color="000000"/>
-                <w:bottom w:val="none" w:sz="0" w:space="0" w:color="000000"/>
-                <w:right w:val="none" w:sz="0" w:space="0" w:color="000000"/>
-              </w:pBdr>
-              <w:spacing w:before="100" w:after="100"/>
-              <w:ind w:left="100" w:right="100"/>
-              <w:jc w:val="center"/>
-            </w:pPr>
-          </w:p>
-        </w:tc>
-        <w:tc>
-          <w:tcPr>
-            <w:tcW w:w="2135" w:type="dxa"/>
+            <w:tcW w:w="2001" w:type="dxa"/>
+            <w:tcBorders>
+              <w:top w:val="none" w:sz="0" w:space="0" w:color="000000"/>
+              <w:left w:val="none" w:sz="0" w:space="0" w:color="000000"/>
+              <w:bottom w:val="none" w:sz="0" w:space="0" w:color="000000"/>
+              <w:right w:val="none" w:sz="0" w:space="0" w:color="000000"/>
+            </w:tcBorders>
+            <w:shd w:val="clear" w:color="auto" w:fill="FFFFFF"/>
+            <w:tcMar>
+              <w:top w:w="0" w:type="dxa"/>
+              <w:left w:w="0" w:type="dxa"/>
+              <w:bottom w:w="0" w:type="dxa"/>
+              <w:right w:w="0" w:type="dxa"/>
+            </w:tcMar>
+            <w:vAlign w:val="center"/>
+          </w:tcPr>
+          <w:p>
+            <w:pPr>
+              <w:pBdr>
+                <w:top w:val="none" w:sz="0" w:space="0" w:color="000000"/>
+                <w:left w:val="none" w:sz="0" w:space="0" w:color="000000"/>
+                <w:bottom w:val="none" w:sz="0" w:space="0" w:color="000000"/>
+                <w:right w:val="none" w:sz="0" w:space="0" w:color="000000"/>
+              </w:pBdr>
+              <w:spacing w:before="100" w:after="100"/>
+              <w:ind w:left="100" w:right="100"/>
+              <w:jc w:val="center"/>
+            </w:pPr>
+          </w:p>
+        </w:tc>
+        <w:tc>
+          <w:tcPr>
+            <w:tcW w:w="2001" w:type="dxa"/>
             <w:tcBorders>
               <w:top w:val="none" w:sz="0" w:space="0" w:color="000000"/>
               <w:left w:val="none" w:sz="0" w:space="0" w:color="000000"/>
@@ -6050,7 +6050,7 @@
         </w:tc>
         <w:tc>
           <w:tcPr>
-            <w:tcW w:w="2135" w:type="dxa"/>
+            <w:tcW w:w="2001" w:type="dxa"/>
             <w:tcBorders>
               <w:top w:val="none" w:sz="0" w:space="0" w:color="000000"/>
               <w:left w:val="none" w:sz="0" w:space="0" w:color="000000"/>
@@ -6091,7 +6091,7 @@
         </w:tc>
         <w:tc>
           <w:tcPr>
-            <w:tcW w:w="2135" w:type="dxa"/>
+            <w:tcW w:w="2001" w:type="dxa"/>
             <w:tcBorders>
               <w:top w:val="none" w:sz="0" w:space="0" w:color="000000"/>
               <w:left w:val="none" w:sz="0" w:space="0" w:color="000000"/>
@@ -6218,83 +6218,83 @@
         </w:tc>
         <w:tc>
           <w:tcPr>
-            <w:tcW w:w="2135" w:type="dxa"/>
-            <w:tcBorders>
-              <w:top w:val="none" w:sz="0" w:space="0" w:color="000000"/>
-              <w:left w:val="none" w:sz="0" w:space="0" w:color="000000"/>
-              <w:bottom w:val="none" w:sz="0" w:space="0" w:color="000000"/>
-              <w:right w:val="none" w:sz="0" w:space="0" w:color="000000"/>
-            </w:tcBorders>
-            <w:shd w:val="clear" w:color="auto" w:fill="FFFFFF"/>
-            <w:tcMar>
-              <w:top w:w="0" w:type="dxa"/>
-              <w:left w:w="0" w:type="dxa"/>
-              <w:bottom w:w="0" w:type="dxa"/>
-              <w:right w:w="0" w:type="dxa"/>
-            </w:tcMar>
-            <w:vAlign w:val="center"/>
-          </w:tcPr>
-          <w:p>
-            <w:pPr>
-              <w:pBdr>
-                <w:top w:val="none" w:sz="0" w:space="0" w:color="000000"/>
-                <w:left w:val="none" w:sz="0" w:space="0" w:color="000000"/>
-                <w:bottom w:val="none" w:sz="0" w:space="0" w:color="000000"/>
-                <w:right w:val="none" w:sz="0" w:space="0" w:color="000000"/>
-              </w:pBdr>
-              <w:spacing w:before="100" w:after="100"/>
-              <w:ind w:left="100" w:right="100"/>
-              <w:jc w:val="center"/>
-            </w:pPr>
-            <w:r>
-              <w:rPr>
-                <w:rFonts w:ascii="Helvetica" w:eastAsia="Helvetica" w:hAnsi="Helvetica" w:cs="Helvetica"/>
-                <w:color w:val="000000"/>
-                <w:sz w:val="22"/>
-                <w:szCs w:val="22"/>
-              </w:rPr>
-              <w:t>7.05 [-0.942, 731]</w:t>
-            </w:r>
-          </w:p>
-        </w:tc>
-        <w:tc>
-          <w:tcPr>
-            <w:tcW w:w="2135" w:type="dxa"/>
-            <w:tcBorders>
-              <w:top w:val="none" w:sz="0" w:space="0" w:color="000000"/>
-              <w:left w:val="none" w:sz="0" w:space="0" w:color="000000"/>
-              <w:bottom w:val="none" w:sz="0" w:space="0" w:color="000000"/>
-              <w:right w:val="none" w:sz="0" w:space="0" w:color="000000"/>
-            </w:tcBorders>
-            <w:shd w:val="clear" w:color="auto" w:fill="FFFFFF"/>
-            <w:tcMar>
-              <w:top w:w="0" w:type="dxa"/>
-              <w:left w:w="0" w:type="dxa"/>
-              <w:bottom w:w="0" w:type="dxa"/>
-              <w:right w:w="0" w:type="dxa"/>
-            </w:tcMar>
-            <w:vAlign w:val="center"/>
-          </w:tcPr>
-          <w:p>
-            <w:pPr>
-              <w:pBdr>
-                <w:top w:val="none" w:sz="0" w:space="0" w:color="000000"/>
-                <w:left w:val="none" w:sz="0" w:space="0" w:color="000000"/>
-                <w:bottom w:val="none" w:sz="0" w:space="0" w:color="000000"/>
-                <w:right w:val="none" w:sz="0" w:space="0" w:color="000000"/>
-              </w:pBdr>
-              <w:spacing w:before="100" w:after="100"/>
-              <w:ind w:left="100" w:right="100"/>
-              <w:jc w:val="center"/>
-            </w:pPr>
-            <w:r>
-              <w:rPr>
-                <w:rFonts w:ascii="Helvetica" w:eastAsia="Helvetica" w:hAnsi="Helvetica" w:cs="Helvetica"/>
-                <w:color w:val="000000"/>
-                <w:sz w:val="22"/>
-                <w:szCs w:val="22"/>
-              </w:rPr>
-              <w:t>7.13 [-0.942, 731]</w:t>
+            <w:tcW w:w="2001" w:type="dxa"/>
+            <w:tcBorders>
+              <w:top w:val="none" w:sz="0" w:space="0" w:color="000000"/>
+              <w:left w:val="none" w:sz="0" w:space="0" w:color="000000"/>
+              <w:bottom w:val="none" w:sz="0" w:space="0" w:color="000000"/>
+              <w:right w:val="none" w:sz="0" w:space="0" w:color="000000"/>
+            </w:tcBorders>
+            <w:shd w:val="clear" w:color="auto" w:fill="FFFFFF"/>
+            <w:tcMar>
+              <w:top w:w="0" w:type="dxa"/>
+              <w:left w:w="0" w:type="dxa"/>
+              <w:bottom w:w="0" w:type="dxa"/>
+              <w:right w:w="0" w:type="dxa"/>
+            </w:tcMar>
+            <w:vAlign w:val="center"/>
+          </w:tcPr>
+          <w:p>
+            <w:pPr>
+              <w:pBdr>
+                <w:top w:val="none" w:sz="0" w:space="0" w:color="000000"/>
+                <w:left w:val="none" w:sz="0" w:space="0" w:color="000000"/>
+                <w:bottom w:val="none" w:sz="0" w:space="0" w:color="000000"/>
+                <w:right w:val="none" w:sz="0" w:space="0" w:color="000000"/>
+              </w:pBdr>
+              <w:spacing w:before="100" w:after="100"/>
+              <w:ind w:left="100" w:right="100"/>
+              <w:jc w:val="center"/>
+            </w:pPr>
+            <w:r>
+              <w:rPr>
+                <w:rFonts w:ascii="Helvetica" w:eastAsia="Helvetica" w:hAnsi="Helvetica" w:cs="Helvetica"/>
+                <w:color w:val="000000"/>
+                <w:sz w:val="22"/>
+                <w:szCs w:val="22"/>
+              </w:rPr>
+              <w:t>7.05 [0, 731]</w:t>
+            </w:r>
+          </w:p>
+        </w:tc>
+        <w:tc>
+          <w:tcPr>
+            <w:tcW w:w="2001" w:type="dxa"/>
+            <w:tcBorders>
+              <w:top w:val="none" w:sz="0" w:space="0" w:color="000000"/>
+              <w:left w:val="none" w:sz="0" w:space="0" w:color="000000"/>
+              <w:bottom w:val="none" w:sz="0" w:space="0" w:color="000000"/>
+              <w:right w:val="none" w:sz="0" w:space="0" w:color="000000"/>
+            </w:tcBorders>
+            <w:shd w:val="clear" w:color="auto" w:fill="FFFFFF"/>
+            <w:tcMar>
+              <w:top w:w="0" w:type="dxa"/>
+              <w:left w:w="0" w:type="dxa"/>
+              <w:bottom w:w="0" w:type="dxa"/>
+              <w:right w:w="0" w:type="dxa"/>
+            </w:tcMar>
+            <w:vAlign w:val="center"/>
+          </w:tcPr>
+          <w:p>
+            <w:pPr>
+              <w:pBdr>
+                <w:top w:val="none" w:sz="0" w:space="0" w:color="000000"/>
+                <w:left w:val="none" w:sz="0" w:space="0" w:color="000000"/>
+                <w:bottom w:val="none" w:sz="0" w:space="0" w:color="000000"/>
+                <w:right w:val="none" w:sz="0" w:space="0" w:color="000000"/>
+              </w:pBdr>
+              <w:spacing w:before="100" w:after="100"/>
+              <w:ind w:left="100" w:right="100"/>
+              <w:jc w:val="center"/>
+            </w:pPr>
+            <w:r>
+              <w:rPr>
+                <w:rFonts w:ascii="Helvetica" w:eastAsia="Helvetica" w:hAnsi="Helvetica" w:cs="Helvetica"/>
+                <w:color w:val="000000"/>
+                <w:sz w:val="22"/>
+                <w:szCs w:val="22"/>
+              </w:rPr>
+              <w:t>7.13 [0, 731]</w:t>
             </w:r>
           </w:p>
         </w:tc>
@@ -6378,39 +6378,39 @@
         </w:tc>
         <w:tc>
           <w:tcPr>
-            <w:tcW w:w="2135" w:type="dxa"/>
-            <w:tcBorders>
-              <w:top w:val="none" w:sz="0" w:space="0" w:color="000000"/>
-              <w:left w:val="none" w:sz="0" w:space="0" w:color="000000"/>
-              <w:bottom w:val="none" w:sz="0" w:space="0" w:color="000000"/>
-              <w:right w:val="none" w:sz="0" w:space="0" w:color="000000"/>
-            </w:tcBorders>
-            <w:shd w:val="clear" w:color="auto" w:fill="FFFFFF"/>
-            <w:tcMar>
-              <w:top w:w="0" w:type="dxa"/>
-              <w:left w:w="0" w:type="dxa"/>
-              <w:bottom w:w="0" w:type="dxa"/>
-              <w:right w:w="0" w:type="dxa"/>
-            </w:tcMar>
-            <w:vAlign w:val="center"/>
-          </w:tcPr>
-          <w:p>
-            <w:pPr>
-              <w:pBdr>
-                <w:top w:val="none" w:sz="0" w:space="0" w:color="000000"/>
-                <w:left w:val="none" w:sz="0" w:space="0" w:color="000000"/>
-                <w:bottom w:val="none" w:sz="0" w:space="0" w:color="000000"/>
-                <w:right w:val="none" w:sz="0" w:space="0" w:color="000000"/>
-              </w:pBdr>
-              <w:spacing w:before="100" w:after="100"/>
-              <w:ind w:left="100" w:right="100"/>
-              <w:jc w:val="center"/>
-            </w:pPr>
-          </w:p>
-        </w:tc>
-        <w:tc>
-          <w:tcPr>
-            <w:tcW w:w="2135" w:type="dxa"/>
+            <w:tcW w:w="2001" w:type="dxa"/>
+            <w:tcBorders>
+              <w:top w:val="none" w:sz="0" w:space="0" w:color="000000"/>
+              <w:left w:val="none" w:sz="0" w:space="0" w:color="000000"/>
+              <w:bottom w:val="none" w:sz="0" w:space="0" w:color="000000"/>
+              <w:right w:val="none" w:sz="0" w:space="0" w:color="000000"/>
+            </w:tcBorders>
+            <w:shd w:val="clear" w:color="auto" w:fill="FFFFFF"/>
+            <w:tcMar>
+              <w:top w:w="0" w:type="dxa"/>
+              <w:left w:w="0" w:type="dxa"/>
+              <w:bottom w:w="0" w:type="dxa"/>
+              <w:right w:w="0" w:type="dxa"/>
+            </w:tcMar>
+            <w:vAlign w:val="center"/>
+          </w:tcPr>
+          <w:p>
+            <w:pPr>
+              <w:pBdr>
+                <w:top w:val="none" w:sz="0" w:space="0" w:color="000000"/>
+                <w:left w:val="none" w:sz="0" w:space="0" w:color="000000"/>
+                <w:bottom w:val="none" w:sz="0" w:space="0" w:color="000000"/>
+                <w:right w:val="none" w:sz="0" w:space="0" w:color="000000"/>
+              </w:pBdr>
+              <w:spacing w:before="100" w:after="100"/>
+              <w:ind w:left="100" w:right="100"/>
+              <w:jc w:val="center"/>
+            </w:pPr>
+          </w:p>
+        </w:tc>
+        <w:tc>
+          <w:tcPr>
+            <w:tcW w:w="2001" w:type="dxa"/>
             <w:tcBorders>
               <w:top w:val="none" w:sz="0" w:space="0" w:color="000000"/>
               <w:left w:val="none" w:sz="0" w:space="0" w:color="000000"/>
@@ -6528,7 +6528,7 @@
         </w:tc>
         <w:tc>
           <w:tcPr>
-            <w:tcW w:w="2135" w:type="dxa"/>
+            <w:tcW w:w="2001" w:type="dxa"/>
             <w:tcBorders>
               <w:top w:val="none" w:sz="0" w:space="0" w:color="000000"/>
               <w:left w:val="none" w:sz="0" w:space="0" w:color="000000"/>
@@ -6569,7 +6569,7 @@
         </w:tc>
         <w:tc>
           <w:tcPr>
-            <w:tcW w:w="2135" w:type="dxa"/>
+            <w:tcW w:w="2001" w:type="dxa"/>
             <w:tcBorders>
               <w:top w:val="none" w:sz="0" w:space="0" w:color="000000"/>
               <w:left w:val="none" w:sz="0" w:space="0" w:color="000000"/>
@@ -6696,83 +6696,83 @@
         </w:tc>
         <w:tc>
           <w:tcPr>
-            <w:tcW w:w="2135" w:type="dxa"/>
-            <w:tcBorders>
-              <w:top w:val="none" w:sz="0" w:space="0" w:color="000000"/>
-              <w:left w:val="none" w:sz="0" w:space="0" w:color="000000"/>
-              <w:bottom w:val="none" w:sz="0" w:space="0" w:color="000000"/>
-              <w:right w:val="none" w:sz="0" w:space="0" w:color="000000"/>
-            </w:tcBorders>
-            <w:shd w:val="clear" w:color="auto" w:fill="FFFFFF"/>
-            <w:tcMar>
-              <w:top w:w="0" w:type="dxa"/>
-              <w:left w:w="0" w:type="dxa"/>
-              <w:bottom w:w="0" w:type="dxa"/>
-              <w:right w:w="0" w:type="dxa"/>
-            </w:tcMar>
-            <w:vAlign w:val="center"/>
-          </w:tcPr>
-          <w:p>
-            <w:pPr>
-              <w:pBdr>
-                <w:top w:val="none" w:sz="0" w:space="0" w:color="000000"/>
-                <w:left w:val="none" w:sz="0" w:space="0" w:color="000000"/>
-                <w:bottom w:val="none" w:sz="0" w:space="0" w:color="000000"/>
-                <w:right w:val="none" w:sz="0" w:space="0" w:color="000000"/>
-              </w:pBdr>
-              <w:spacing w:before="100" w:after="100"/>
-              <w:ind w:left="100" w:right="100"/>
-              <w:jc w:val="center"/>
-            </w:pPr>
-            <w:r>
-              <w:rPr>
-                <w:rFonts w:ascii="Helvetica" w:eastAsia="Helvetica" w:hAnsi="Helvetica" w:cs="Helvetica"/>
-                <w:color w:val="000000"/>
-                <w:sz w:val="22"/>
-                <w:szCs w:val="22"/>
-              </w:rPr>
-              <w:t>6.98 [-0.828, 249]</w:t>
-            </w:r>
-          </w:p>
-        </w:tc>
-        <w:tc>
-          <w:tcPr>
-            <w:tcW w:w="2135" w:type="dxa"/>
-            <w:tcBorders>
-              <w:top w:val="none" w:sz="0" w:space="0" w:color="000000"/>
-              <w:left w:val="none" w:sz="0" w:space="0" w:color="000000"/>
-              <w:bottom w:val="none" w:sz="0" w:space="0" w:color="000000"/>
-              <w:right w:val="none" w:sz="0" w:space="0" w:color="000000"/>
-            </w:tcBorders>
-            <w:shd w:val="clear" w:color="auto" w:fill="FFFFFF"/>
-            <w:tcMar>
-              <w:top w:w="0" w:type="dxa"/>
-              <w:left w:w="0" w:type="dxa"/>
-              <w:bottom w:w="0" w:type="dxa"/>
-              <w:right w:w="0" w:type="dxa"/>
-            </w:tcMar>
-            <w:vAlign w:val="center"/>
-          </w:tcPr>
-          <w:p>
-            <w:pPr>
-              <w:pBdr>
-                <w:top w:val="none" w:sz="0" w:space="0" w:color="000000"/>
-                <w:left w:val="none" w:sz="0" w:space="0" w:color="000000"/>
-                <w:bottom w:val="none" w:sz="0" w:space="0" w:color="000000"/>
-                <w:right w:val="none" w:sz="0" w:space="0" w:color="000000"/>
-              </w:pBdr>
-              <w:spacing w:before="100" w:after="100"/>
-              <w:ind w:left="100" w:right="100"/>
-              <w:jc w:val="center"/>
-            </w:pPr>
-            <w:r>
-              <w:rPr>
-                <w:rFonts w:ascii="Helvetica" w:eastAsia="Helvetica" w:hAnsi="Helvetica" w:cs="Helvetica"/>
-                <w:color w:val="000000"/>
-                <w:sz w:val="22"/>
-                <w:szCs w:val="22"/>
-              </w:rPr>
-              <w:t>7.06 [-0.828, 754]</w:t>
+            <w:tcW w:w="2001" w:type="dxa"/>
+            <w:tcBorders>
+              <w:top w:val="none" w:sz="0" w:space="0" w:color="000000"/>
+              <w:left w:val="none" w:sz="0" w:space="0" w:color="000000"/>
+              <w:bottom w:val="none" w:sz="0" w:space="0" w:color="000000"/>
+              <w:right w:val="none" w:sz="0" w:space="0" w:color="000000"/>
+            </w:tcBorders>
+            <w:shd w:val="clear" w:color="auto" w:fill="FFFFFF"/>
+            <w:tcMar>
+              <w:top w:w="0" w:type="dxa"/>
+              <w:left w:w="0" w:type="dxa"/>
+              <w:bottom w:w="0" w:type="dxa"/>
+              <w:right w:w="0" w:type="dxa"/>
+            </w:tcMar>
+            <w:vAlign w:val="center"/>
+          </w:tcPr>
+          <w:p>
+            <w:pPr>
+              <w:pBdr>
+                <w:top w:val="none" w:sz="0" w:space="0" w:color="000000"/>
+                <w:left w:val="none" w:sz="0" w:space="0" w:color="000000"/>
+                <w:bottom w:val="none" w:sz="0" w:space="0" w:color="000000"/>
+                <w:right w:val="none" w:sz="0" w:space="0" w:color="000000"/>
+              </w:pBdr>
+              <w:spacing w:before="100" w:after="100"/>
+              <w:ind w:left="100" w:right="100"/>
+              <w:jc w:val="center"/>
+            </w:pPr>
+            <w:r>
+              <w:rPr>
+                <w:rFonts w:ascii="Helvetica" w:eastAsia="Helvetica" w:hAnsi="Helvetica" w:cs="Helvetica"/>
+                <w:color w:val="000000"/>
+                <w:sz w:val="22"/>
+                <w:szCs w:val="22"/>
+              </w:rPr>
+              <w:t>6.98 [0, 249]</w:t>
+            </w:r>
+          </w:p>
+        </w:tc>
+        <w:tc>
+          <w:tcPr>
+            <w:tcW w:w="2001" w:type="dxa"/>
+            <w:tcBorders>
+              <w:top w:val="none" w:sz="0" w:space="0" w:color="000000"/>
+              <w:left w:val="none" w:sz="0" w:space="0" w:color="000000"/>
+              <w:bottom w:val="none" w:sz="0" w:space="0" w:color="000000"/>
+              <w:right w:val="none" w:sz="0" w:space="0" w:color="000000"/>
+            </w:tcBorders>
+            <w:shd w:val="clear" w:color="auto" w:fill="FFFFFF"/>
+            <w:tcMar>
+              <w:top w:w="0" w:type="dxa"/>
+              <w:left w:w="0" w:type="dxa"/>
+              <w:bottom w:w="0" w:type="dxa"/>
+              <w:right w:w="0" w:type="dxa"/>
+            </w:tcMar>
+            <w:vAlign w:val="center"/>
+          </w:tcPr>
+          <w:p>
+            <w:pPr>
+              <w:pBdr>
+                <w:top w:val="none" w:sz="0" w:space="0" w:color="000000"/>
+                <w:left w:val="none" w:sz="0" w:space="0" w:color="000000"/>
+                <w:bottom w:val="none" w:sz="0" w:space="0" w:color="000000"/>
+                <w:right w:val="none" w:sz="0" w:space="0" w:color="000000"/>
+              </w:pBdr>
+              <w:spacing w:before="100" w:after="100"/>
+              <w:ind w:left="100" w:right="100"/>
+              <w:jc w:val="center"/>
+            </w:pPr>
+            <w:r>
+              <w:rPr>
+                <w:rFonts w:ascii="Helvetica" w:eastAsia="Helvetica" w:hAnsi="Helvetica" w:cs="Helvetica"/>
+                <w:color w:val="000000"/>
+                <w:sz w:val="22"/>
+                <w:szCs w:val="22"/>
+              </w:rPr>
+              <w:t>7.06 [0, 754]</w:t>
             </w:r>
           </w:p>
         </w:tc>
@@ -6856,39 +6856,39 @@
         </w:tc>
         <w:tc>
           <w:tcPr>
-            <w:tcW w:w="2135" w:type="dxa"/>
-            <w:tcBorders>
-              <w:top w:val="none" w:sz="0" w:space="0" w:color="000000"/>
-              <w:left w:val="none" w:sz="0" w:space="0" w:color="000000"/>
-              <w:bottom w:val="none" w:sz="0" w:space="0" w:color="000000"/>
-              <w:right w:val="none" w:sz="0" w:space="0" w:color="000000"/>
-            </w:tcBorders>
-            <w:shd w:val="clear" w:color="auto" w:fill="FFFFFF"/>
-            <w:tcMar>
-              <w:top w:w="0" w:type="dxa"/>
-              <w:left w:w="0" w:type="dxa"/>
-              <w:bottom w:w="0" w:type="dxa"/>
-              <w:right w:w="0" w:type="dxa"/>
-            </w:tcMar>
-            <w:vAlign w:val="center"/>
-          </w:tcPr>
-          <w:p>
-            <w:pPr>
-              <w:pBdr>
-                <w:top w:val="none" w:sz="0" w:space="0" w:color="000000"/>
-                <w:left w:val="none" w:sz="0" w:space="0" w:color="000000"/>
-                <w:bottom w:val="none" w:sz="0" w:space="0" w:color="000000"/>
-                <w:right w:val="none" w:sz="0" w:space="0" w:color="000000"/>
-              </w:pBdr>
-              <w:spacing w:before="100" w:after="100"/>
-              <w:ind w:left="100" w:right="100"/>
-              <w:jc w:val="center"/>
-            </w:pPr>
-          </w:p>
-        </w:tc>
-        <w:tc>
-          <w:tcPr>
-            <w:tcW w:w="2135" w:type="dxa"/>
+            <w:tcW w:w="2001" w:type="dxa"/>
+            <w:tcBorders>
+              <w:top w:val="none" w:sz="0" w:space="0" w:color="000000"/>
+              <w:left w:val="none" w:sz="0" w:space="0" w:color="000000"/>
+              <w:bottom w:val="none" w:sz="0" w:space="0" w:color="000000"/>
+              <w:right w:val="none" w:sz="0" w:space="0" w:color="000000"/>
+            </w:tcBorders>
+            <w:shd w:val="clear" w:color="auto" w:fill="FFFFFF"/>
+            <w:tcMar>
+              <w:top w:w="0" w:type="dxa"/>
+              <w:left w:w="0" w:type="dxa"/>
+              <w:bottom w:w="0" w:type="dxa"/>
+              <w:right w:w="0" w:type="dxa"/>
+            </w:tcMar>
+            <w:vAlign w:val="center"/>
+          </w:tcPr>
+          <w:p>
+            <w:pPr>
+              <w:pBdr>
+                <w:top w:val="none" w:sz="0" w:space="0" w:color="000000"/>
+                <w:left w:val="none" w:sz="0" w:space="0" w:color="000000"/>
+                <w:bottom w:val="none" w:sz="0" w:space="0" w:color="000000"/>
+                <w:right w:val="none" w:sz="0" w:space="0" w:color="000000"/>
+              </w:pBdr>
+              <w:spacing w:before="100" w:after="100"/>
+              <w:ind w:left="100" w:right="100"/>
+              <w:jc w:val="center"/>
+            </w:pPr>
+          </w:p>
+        </w:tc>
+        <w:tc>
+          <w:tcPr>
+            <w:tcW w:w="2001" w:type="dxa"/>
             <w:tcBorders>
               <w:top w:val="none" w:sz="0" w:space="0" w:color="000000"/>
               <w:left w:val="none" w:sz="0" w:space="0" w:color="000000"/>
@@ -7006,7 +7006,7 @@
         </w:tc>
         <w:tc>
           <w:tcPr>
-            <w:tcW w:w="2135" w:type="dxa"/>
+            <w:tcW w:w="2001" w:type="dxa"/>
             <w:tcBorders>
               <w:top w:val="none" w:sz="0" w:space="0" w:color="000000"/>
               <w:left w:val="none" w:sz="0" w:space="0" w:color="000000"/>
@@ -7047,7 +7047,7 @@
         </w:tc>
         <w:tc>
           <w:tcPr>
-            <w:tcW w:w="2135" w:type="dxa"/>
+            <w:tcW w:w="2001" w:type="dxa"/>
             <w:tcBorders>
               <w:top w:val="none" w:sz="0" w:space="0" w:color="000000"/>
               <w:left w:val="none" w:sz="0" w:space="0" w:color="000000"/>
@@ -7174,7 +7174,7 @@
         </w:tc>
         <w:tc>
           <w:tcPr>
-            <w:tcW w:w="2135" w:type="dxa"/>
+            <w:tcW w:w="2001" w:type="dxa"/>
             <w:tcBorders>
               <w:top w:val="none" w:sz="0" w:space="0" w:color="000000"/>
               <w:left w:val="none" w:sz="0" w:space="0" w:color="000000"/>
@@ -7215,7 +7215,7 @@
         </w:tc>
         <w:tc>
           <w:tcPr>
-            <w:tcW w:w="2135" w:type="dxa"/>
+            <w:tcW w:w="2001" w:type="dxa"/>
             <w:tcBorders>
               <w:top w:val="none" w:sz="0" w:space="0" w:color="000000"/>
               <w:left w:val="none" w:sz="0" w:space="0" w:color="000000"/>
@@ -7342,7 +7342,7 @@
         </w:tc>
         <w:tc>
           <w:tcPr>
-            <w:tcW w:w="2135" w:type="dxa"/>
+            <w:tcW w:w="2001" w:type="dxa"/>
             <w:tcBorders>
               <w:top w:val="none" w:sz="0" w:space="0" w:color="000000"/>
               <w:left w:val="none" w:sz="0" w:space="0" w:color="000000"/>
@@ -7383,7 +7383,7 @@
         </w:tc>
         <w:tc>
           <w:tcPr>
-            <w:tcW w:w="2135" w:type="dxa"/>
+            <w:tcW w:w="2001" w:type="dxa"/>
             <w:tcBorders>
               <w:top w:val="none" w:sz="0" w:space="0" w:color="000000"/>
               <w:left w:val="none" w:sz="0" w:space="0" w:color="000000"/>
@@ -7510,7 +7510,7 @@
         </w:tc>
         <w:tc>
           <w:tcPr>
-            <w:tcW w:w="2135" w:type="dxa"/>
+            <w:tcW w:w="2001" w:type="dxa"/>
             <w:tcBorders>
               <w:top w:val="none" w:sz="0" w:space="0" w:color="000000"/>
               <w:left w:val="none" w:sz="0" w:space="0" w:color="000000"/>
@@ -7551,7 +7551,7 @@
         </w:tc>
         <w:tc>
           <w:tcPr>
-            <w:tcW w:w="2135" w:type="dxa"/>
+            <w:tcW w:w="2001" w:type="dxa"/>
             <w:tcBorders>
               <w:top w:val="none" w:sz="0" w:space="0" w:color="000000"/>
               <w:left w:val="none" w:sz="0" w:space="0" w:color="000000"/>
@@ -7670,39 +7670,39 @@
         </w:tc>
         <w:tc>
           <w:tcPr>
-            <w:tcW w:w="2135" w:type="dxa"/>
-            <w:tcBorders>
-              <w:top w:val="none" w:sz="0" w:space="0" w:color="000000"/>
-              <w:left w:val="none" w:sz="0" w:space="0" w:color="000000"/>
-              <w:bottom w:val="none" w:sz="0" w:space="0" w:color="000000"/>
-              <w:right w:val="none" w:sz="0" w:space="0" w:color="000000"/>
-            </w:tcBorders>
-            <w:shd w:val="clear" w:color="auto" w:fill="FFFFFF"/>
-            <w:tcMar>
-              <w:top w:w="0" w:type="dxa"/>
-              <w:left w:w="0" w:type="dxa"/>
-              <w:bottom w:w="0" w:type="dxa"/>
-              <w:right w:w="0" w:type="dxa"/>
-            </w:tcMar>
-            <w:vAlign w:val="center"/>
-          </w:tcPr>
-          <w:p>
-            <w:pPr>
-              <w:pBdr>
-                <w:top w:val="none" w:sz="0" w:space="0" w:color="000000"/>
-                <w:left w:val="none" w:sz="0" w:space="0" w:color="000000"/>
-                <w:bottom w:val="none" w:sz="0" w:space="0" w:color="000000"/>
-                <w:right w:val="none" w:sz="0" w:space="0" w:color="000000"/>
-              </w:pBdr>
-              <w:spacing w:before="100" w:after="100"/>
-              <w:ind w:left="100" w:right="100"/>
-              <w:jc w:val="center"/>
-            </w:pPr>
-          </w:p>
-        </w:tc>
-        <w:tc>
-          <w:tcPr>
-            <w:tcW w:w="2135" w:type="dxa"/>
+            <w:tcW w:w="2001" w:type="dxa"/>
+            <w:tcBorders>
+              <w:top w:val="none" w:sz="0" w:space="0" w:color="000000"/>
+              <w:left w:val="none" w:sz="0" w:space="0" w:color="000000"/>
+              <w:bottom w:val="none" w:sz="0" w:space="0" w:color="000000"/>
+              <w:right w:val="none" w:sz="0" w:space="0" w:color="000000"/>
+            </w:tcBorders>
+            <w:shd w:val="clear" w:color="auto" w:fill="FFFFFF"/>
+            <w:tcMar>
+              <w:top w:w="0" w:type="dxa"/>
+              <w:left w:w="0" w:type="dxa"/>
+              <w:bottom w:w="0" w:type="dxa"/>
+              <w:right w:w="0" w:type="dxa"/>
+            </w:tcMar>
+            <w:vAlign w:val="center"/>
+          </w:tcPr>
+          <w:p>
+            <w:pPr>
+              <w:pBdr>
+                <w:top w:val="none" w:sz="0" w:space="0" w:color="000000"/>
+                <w:left w:val="none" w:sz="0" w:space="0" w:color="000000"/>
+                <w:bottom w:val="none" w:sz="0" w:space="0" w:color="000000"/>
+                <w:right w:val="none" w:sz="0" w:space="0" w:color="000000"/>
+              </w:pBdr>
+              <w:spacing w:before="100" w:after="100"/>
+              <w:ind w:left="100" w:right="100"/>
+              <w:jc w:val="center"/>
+            </w:pPr>
+          </w:p>
+        </w:tc>
+        <w:tc>
+          <w:tcPr>
+            <w:tcW w:w="2001" w:type="dxa"/>
             <w:tcBorders>
               <w:top w:val="none" w:sz="0" w:space="0" w:color="000000"/>
               <w:left w:val="none" w:sz="0" w:space="0" w:color="000000"/>
@@ -7820,7 +7820,7 @@
         </w:tc>
         <w:tc>
           <w:tcPr>
-            <w:tcW w:w="2135" w:type="dxa"/>
+            <w:tcW w:w="2001" w:type="dxa"/>
             <w:tcBorders>
               <w:top w:val="none" w:sz="0" w:space="0" w:color="000000"/>
               <w:left w:val="none" w:sz="0" w:space="0" w:color="000000"/>
@@ -7861,7 +7861,7 @@
         </w:tc>
         <w:tc>
           <w:tcPr>
-            <w:tcW w:w="2135" w:type="dxa"/>
+            <w:tcW w:w="2001" w:type="dxa"/>
             <w:tcBorders>
               <w:top w:val="none" w:sz="0" w:space="0" w:color="000000"/>
               <w:left w:val="none" w:sz="0" w:space="0" w:color="000000"/>
@@ -7988,7 +7988,7 @@
         </w:tc>
         <w:tc>
           <w:tcPr>
-            <w:tcW w:w="2135" w:type="dxa"/>
+            <w:tcW w:w="2001" w:type="dxa"/>
             <w:tcBorders>
               <w:top w:val="none" w:sz="0" w:space="0" w:color="000000"/>
               <w:left w:val="none" w:sz="0" w:space="0" w:color="000000"/>
@@ -8029,7 +8029,7 @@
         </w:tc>
         <w:tc>
           <w:tcPr>
-            <w:tcW w:w="2135" w:type="dxa"/>
+            <w:tcW w:w="2001" w:type="dxa"/>
             <w:tcBorders>
               <w:top w:val="none" w:sz="0" w:space="0" w:color="000000"/>
               <w:left w:val="none" w:sz="0" w:space="0" w:color="000000"/>
@@ -8344,13 +8344,13 @@
       </w:pPr>
     </w:lvl>
   </w:abstractNum>
-  <w:num w:numId="1" w16cid:durableId="1641762612">
+  <w:num w:numId="1" w16cid:durableId="1313756973">
     <w:abstractNumId w:val="1"/>
   </w:num>
-  <w:num w:numId="2" w16cid:durableId="1313291568">
+  <w:num w:numId="2" w16cid:durableId="2087265191">
     <w:abstractNumId w:val="2"/>
   </w:num>
-  <w:num w:numId="3" w16cid:durableId="1020667657">
+  <w:num w:numId="3" w16cid:durableId="341933459">
     <w:abstractNumId w:val="0"/>
   </w:num>
 </w:numbering>

</xml_diff>